<commit_message>
move get manage opps forms
</commit_message>
<xml_diff>
--- a/random_docs/Scheduling API.docx
+++ b/random_docs/Scheduling API.docx
@@ -191,6 +191,30 @@
       </w:r>
     </w:p>
     <w:p>
+      <w:pPr>
+        <w:pStyle w:val="ListParagraph"/>
+        <w:numPr>
+          <w:ilvl w:val="0"/>
+          <w:numId w:val="4"/>
+        </w:numPr>
+      </w:pPr>
+      <w:r>
+        <w:rPr>
+          <w:b/>
+        </w:rPr>
+        <w:t>parent_event</w:t>
+      </w:r>
+      <w:r>
+        <w:rPr>
+          <w:b/>
+        </w:rPr>
+        <w:t xml:space="preserve">_id </w:t>
+      </w:r>
+      <w:r>
+        <w:t>– the unique identifier of the occurrence that is the parent of these children</w:t>
+      </w:r>
+    </w:p>
+    <w:p>
       <w:r>
         <w:rPr>
           <w:b/>
@@ -225,7 +249,7 @@
         <w:rPr>
           <w:b/>
         </w:rPr>
-        <w:t>events</w:t>
+        <w:t>occurences</w:t>
       </w:r>
       <w:r>
         <w:t xml:space="preserve"> (required if success) - List of related events. </w:t>
@@ -285,7 +309,13 @@
         <w:rPr>
           <w:b/>
         </w:rPr>
-        <w:t xml:space="preserve">event_id - </w:t>
+        <w:t>foreign_event_id</w:t>
+      </w:r>
+      <w:r>
+        <w:rPr>
+          <w:b/>
+        </w:rPr>
+        <w:t xml:space="preserve"> - </w:t>
       </w:r>
       <w:r>
         <w:t>the event whose description is being used, currently this is a gbe.Event.</w:t>
@@ -457,7 +487,7 @@
         <w:rPr>
           <w:b/>
         </w:rPr>
-        <w:t>event</w:t>
+        <w:t>occurence</w:t>
       </w:r>
       <w:r>
         <w:t xml:space="preserve"> (required if success) - List of related events. </w:t>
@@ -499,7 +529,13 @@
         <w:rPr>
           <w:b/>
         </w:rPr>
-        <w:t xml:space="preserve">event_id - </w:t>
+        <w:t>foreign_event_id</w:t>
+      </w:r>
+      <w:r>
+        <w:rPr>
+          <w:b/>
+        </w:rPr>
+        <w:t xml:space="preserve"> - </w:t>
       </w:r>
       <w:r>
         <w:t>the event whose description is being used, currently this is a gbe.Event.</w:t>
@@ -573,8 +609,9 @@
       <w:r>
         <w:t xml:space="preserve">-  The code can be looked up using the UserMessages model or None for success. </w:t>
       </w:r>
-    </w:p>
-    <w:p/>
+      <w:bookmarkStart w:id="0" w:name="_GoBack"/>
+      <w:bookmarkEnd w:id="0"/>
+    </w:p>
     <w:p>
       <w:pPr>
         <w:pStyle w:val="Heading4"/>
@@ -655,7 +692,13 @@
         <w:rPr>
           <w:b/>
         </w:rPr>
-        <w:t xml:space="preserve">event_id – </w:t>
+        <w:t>foreign_event_id</w:t>
+      </w:r>
+      <w:r>
+        <w:rPr>
+          <w:b/>
+        </w:rPr>
+        <w:t xml:space="preserve"> – </w:t>
       </w:r>
       <w:r>
         <w:t>the gbe.Event id.  Gets all bookings for that event.</w:t>
@@ -847,7 +890,13 @@
         <w:rPr>
           <w:b/>
         </w:rPr>
-        <w:t>event_id –</w:t>
+        <w:t>foreign_event_id</w:t>
+      </w:r>
+      <w:r>
+        <w:rPr>
+          <w:b/>
+        </w:rPr>
+        <w:t xml:space="preserve"> –</w:t>
       </w:r>
       <w:r>
         <w:t xml:space="preserve"> the event id is omitted.</w:t>
@@ -954,7 +1003,7 @@
         <w:rPr>
           <w:b/>
         </w:rPr>
-        <w:t>event_id</w:t>
+        <w:t>foreign_event_id</w:t>
       </w:r>
       <w:r>
         <w:rPr>
@@ -1345,6 +1394,9 @@
         <w:pStyle w:val="Heading4"/>
       </w:pPr>
       <w:r>
+        <w:t xml:space="preserve">DONE - </w:t>
+      </w:r>
+      <w:r>
         <w:t>update_</w:t>
       </w:r>
       <w:r>
@@ -1543,10 +1595,7 @@
         <w:t xml:space="preserve">  .  Sending this structure implies that the existing locations should be cleared, and the new ones inserted.</w:t>
       </w:r>
       <w:r>
-        <w:t xml:space="preserve">  </w:t>
-      </w:r>
-      <w:r>
-        <w:t>“None” means leave the current settings alone.</w:t>
+        <w:t xml:space="preserve">  “None” means leave the current settings alone.</w:t>
       </w:r>
     </w:p>
     <w:p>
@@ -1575,8 +1624,6 @@
       <w:r>
         <w:t xml:space="preserve"> change what’s there”.</w:t>
       </w:r>
-      <w:bookmarkStart w:id="0" w:name="_GoBack"/>
-      <w:bookmarkEnd w:id="0"/>
     </w:p>
     <w:p/>
     <w:p>
@@ -1987,7 +2034,10 @@
     <w:p/>
     <w:p>
       <w:r>
-        <w:t>Same as delete_scheduled_event, but for the set of events referencing this event_id</w:t>
+        <w:t xml:space="preserve">Same as delete_scheduled_event, but for the set of events referencing this </w:t>
+      </w:r>
+      <w:r>
+        <w:t>foreign_event_id</w:t>
       </w:r>
     </w:p>
     <w:p/>
@@ -2029,7 +2079,7 @@
         <w:rPr>
           <w:b/>
         </w:rPr>
-        <w:t>event_id</w:t>
+        <w:t>foreign_event_id</w:t>
       </w:r>
       <w:r>
         <w:t xml:space="preserve"> – the event that all of the scheduled events reference.</w:t>

</xml_diff>

<commit_message>
pause, including event selector (attempt 1)
</commit_message>
<xml_diff>
--- a/random_docs/Scheduling API.docx
+++ b/random_docs/Scheduling API.docx
@@ -212,6 +212,41 @@
       </w:r>
     </w:p>
     <w:p>
+      <w:pPr>
+        <w:pStyle w:val="ListParagraph"/>
+        <w:numPr>
+          <w:ilvl w:val="0"/>
+          <w:numId w:val="4"/>
+        </w:numPr>
+      </w:pPr>
+      <w:r>
+        <w:rPr>
+          <w:b/>
+        </w:rPr>
+        <w:t>foreign_event_id</w:t>
+      </w:r>
+      <w:r>
+        <w:rPr>
+          <w:b/>
+        </w:rPr>
+        <w:t xml:space="preserve">s – </w:t>
+      </w:r>
+      <w:r>
+        <w:t>a list</w:t>
+      </w:r>
+      <w:r>
+        <w:t xml:space="preserve"> of </w:t>
+      </w:r>
+      <w:r>
+        <w:t>event ids</w:t>
+      </w:r>
+      <w:bookmarkStart w:id="0" w:name="_GoBack"/>
+      <w:bookmarkEnd w:id="0"/>
+      <w:r>
+        <w:t>, all scheduled occurrences for all events are needed.</w:t>
+      </w:r>
+    </w:p>
+    <w:p>
       <w:r>
         <w:rPr>
           <w:b/>
@@ -246,7 +281,7 @@
         <w:rPr>
           <w:b/>
         </w:rPr>
-        <w:t>occurences</w:t>
+        <w:t>occurrences</w:t>
       </w:r>
       <w:r>
         <w:t xml:space="preserve"> (required if success) - List of related events. </w:t>
@@ -3199,8 +3234,6 @@
       <w:r>
         <w:t xml:space="preserve">DONE - </w:t>
       </w:r>
-      <w:bookmarkStart w:id="0" w:name="_GoBack"/>
-      <w:bookmarkEnd w:id="0"/>
       <w:r>
         <w:t>remove_person</w:t>
       </w:r>

</xml_diff>

<commit_message>
Doesn't crash.  Does not show interest status.
</commit_message>
<xml_diff>
--- a/random_docs/Scheduling API.docx
+++ b/random_docs/Scheduling API.docx
@@ -311,14 +311,24 @@
           <w:numId w:val="8"/>
         </w:numPr>
       </w:pPr>
-      <w:proofErr w:type="spellStart"/>
-      <w:r>
-        <w:rPr>
-          <w:b/>
-        </w:rPr>
-        <w:t>occurences</w:t>
-      </w:r>
-      <w:proofErr w:type="spellEnd"/>
+      <w:r>
+        <w:rPr>
+          <w:b/>
+        </w:rPr>
+        <w:t>occu</w:t>
+      </w:r>
+      <w:r>
+        <w:rPr>
+          <w:b/>
+        </w:rPr>
+        <w:t>r</w:t>
+      </w:r>
+      <w:r>
+        <w:rPr>
+          <w:b/>
+        </w:rPr>
+        <w:t>rences</w:t>
+      </w:r>
       <w:r>
         <w:t xml:space="preserve"> (required if success) - List of related events. </w:t>
       </w:r>
@@ -588,14 +598,24 @@
           <w:numId w:val="8"/>
         </w:numPr>
       </w:pPr>
-      <w:proofErr w:type="spellStart"/>
-      <w:r>
-        <w:rPr>
-          <w:b/>
-        </w:rPr>
-        <w:t>occurence</w:t>
-      </w:r>
-      <w:proofErr w:type="spellEnd"/>
+      <w:r>
+        <w:rPr>
+          <w:b/>
+        </w:rPr>
+        <w:t>occu</w:t>
+      </w:r>
+      <w:r>
+        <w:rPr>
+          <w:b/>
+        </w:rPr>
+        <w:t>r</w:t>
+      </w:r>
+      <w:r>
+        <w:rPr>
+          <w:b/>
+        </w:rPr>
+        <w:t>rence</w:t>
+      </w:r>
       <w:r>
         <w:t xml:space="preserve"> (required if success) - List of related events. </w:t>
       </w:r>
@@ -861,8 +881,19 @@
         </w:rPr>
         <w:t xml:space="preserve">location – </w:t>
       </w:r>
-      <w:r>
-        <w:t>gets the room schedule.</w:t>
+      <w:proofErr w:type="gramStart"/>
+      <w:r>
+        <w:t>gets</w:t>
+      </w:r>
+      <w:r>
+        <w:t xml:space="preserve"> </w:t>
+      </w:r>
+      <w:r>
+        <w:t xml:space="preserve"> the</w:t>
+      </w:r>
+      <w:proofErr w:type="gramEnd"/>
+      <w:r>
+        <w:t xml:space="preserve"> room schedule.</w:t>
       </w:r>
     </w:p>
     <w:p>
@@ -927,14 +958,22 @@
           <w:numId w:val="8"/>
         </w:numPr>
       </w:pPr>
-      <w:r>
-        <w:rPr>
-          <w:b/>
-        </w:rPr>
-        <w:t>events</w:t>
-      </w:r>
-      <w:r>
-        <w:t xml:space="preserve"> (required if success) – same as above, but with the following variations;</w:t>
+      <w:proofErr w:type="spellStart"/>
+      <w:r>
+        <w:rPr>
+          <w:b/>
+        </w:rPr>
+        <w:t>schedule_item</w:t>
+      </w:r>
+      <w:proofErr w:type="spellEnd"/>
+      <w:r>
+        <w:t xml:space="preserve"> </w:t>
+      </w:r>
+      <w:r>
+        <w:t>(required if success) – same as above, bu</w:t>
+      </w:r>
+      <w:r>
+        <w:t>t with the following variations:</w:t>
       </w:r>
     </w:p>
     <w:p>
@@ -945,11 +984,19 @@
           <w:numId w:val="8"/>
         </w:numPr>
       </w:pPr>
-      <w:r>
-        <w:rPr>
-          <w:b/>
-        </w:rPr>
-        <w:t>User/</w:t>
+      <w:bookmarkStart w:id="0" w:name="_GoBack"/>
+      <w:bookmarkEnd w:id="0"/>
+      <w:r>
+        <w:rPr>
+          <w:b/>
+        </w:rPr>
+        <w:t>u</w:t>
+      </w:r>
+      <w:r>
+        <w:rPr>
+          <w:b/>
+        </w:rPr>
+        <w:t>ser/</w:t>
       </w:r>
       <w:proofErr w:type="spellStart"/>
       <w:r>
@@ -966,63 +1013,7 @@
         <w:t xml:space="preserve"> – </w:t>
       </w:r>
       <w:r>
-        <w:t>If the person or group is the target, then ‘people’ is omitted.  Instead, a commitment list is provided with:</w:t>
-      </w:r>
-    </w:p>
-    <w:p>
-      <w:pPr>
-        <w:pStyle w:val="ListParagraph"/>
-        <w:numPr>
-          <w:ilvl w:val="3"/>
-          <w:numId w:val="8"/>
-        </w:numPr>
-      </w:pPr>
-      <w:r>
-        <w:rPr>
-          <w:b/>
-        </w:rPr>
-        <w:t>role –</w:t>
-      </w:r>
-      <w:r>
-        <w:t xml:space="preserve"> the role that the person/group is doing for the given event.</w:t>
-      </w:r>
-    </w:p>
-    <w:p>
-      <w:pPr>
-        <w:pStyle w:val="ListParagraph"/>
-        <w:numPr>
-          <w:ilvl w:val="3"/>
-          <w:numId w:val="8"/>
-        </w:numPr>
-      </w:pPr>
-      <w:r>
-        <w:rPr>
-          <w:b/>
-        </w:rPr>
-        <w:t>label –</w:t>
-      </w:r>
-      <w:r>
-        <w:t xml:space="preserve"> the label attached to these commitments.</w:t>
-      </w:r>
-    </w:p>
-    <w:p>
-      <w:pPr>
-        <w:pStyle w:val="ListParagraph"/>
-        <w:numPr>
-          <w:ilvl w:val="3"/>
-          <w:numId w:val="8"/>
-        </w:numPr>
-      </w:pPr>
-      <w:r>
-        <w:t xml:space="preserve">Due to the way the data is structured – these are </w:t>
-      </w:r>
-      <w:proofErr w:type="gramStart"/>
-      <w:r>
-        <w:t>0..</w:t>
-      </w:r>
-      <w:proofErr w:type="gramEnd"/>
-      <w:r>
-        <w:t>1 for each resource allocation, so each commitment gets a pairing (role &amp; label) – either of which may be empty.  If both are empty, the commitment is omitted from the list, but the person will still have this event on their schedule.</w:t>
+        <w:t>either/or – not both.</w:t>
       </w:r>
     </w:p>
     <w:p>
@@ -1033,14 +1024,34 @@
           <w:numId w:val="8"/>
         </w:numPr>
       </w:pPr>
-      <w:r>
-        <w:rPr>
-          <w:b/>
-        </w:rPr>
-        <w:t xml:space="preserve">location – </w:t>
-      </w:r>
-      <w:r>
-        <w:t>the location in the event is omitted, unless there is a location that is NOT the provided location (this would require the event to be booked in 2 locations)</w:t>
+      <w:proofErr w:type="gramStart"/>
+      <w:r>
+        <w:rPr>
+          <w:b/>
+        </w:rPr>
+        <w:t xml:space="preserve">role </w:t>
+      </w:r>
+      <w:r>
+        <w:rPr>
+          <w:b/>
+        </w:rPr>
+        <w:t xml:space="preserve"> (</w:t>
+      </w:r>
+      <w:proofErr w:type="gramEnd"/>
+      <w:r>
+        <w:rPr>
+          <w:b/>
+        </w:rPr>
+        <w:t>may be empty)</w:t>
+      </w:r>
+      <w:r>
+        <w:rPr>
+          <w:b/>
+        </w:rPr>
+        <w:t>–</w:t>
+      </w:r>
+      <w:r>
+        <w:t xml:space="preserve"> the role that the person/group is doing for the given event.</w:t>
       </w:r>
     </w:p>
     <w:p>
@@ -1051,14 +1062,24 @@
           <w:numId w:val="8"/>
         </w:numPr>
       </w:pPr>
-      <w:proofErr w:type="spellStart"/>
-      <w:r>
-        <w:rPr>
-          <w:b/>
-        </w:rPr>
-        <w:t>foreign_event_id</w:t>
-      </w:r>
-      <w:proofErr w:type="spellEnd"/>
+      <w:r>
+        <w:rPr>
+          <w:b/>
+        </w:rPr>
+        <w:t>l</w:t>
+      </w:r>
+      <w:r>
+        <w:rPr>
+          <w:b/>
+        </w:rPr>
+        <w:t>abel</w:t>
+      </w:r>
+      <w:r>
+        <w:rPr>
+          <w:b/>
+        </w:rPr>
+        <w:t xml:space="preserve"> (may be empty)</w:t>
+      </w:r>
       <w:r>
         <w:rPr>
           <w:b/>
@@ -1066,7 +1087,31 @@
         <w:t xml:space="preserve"> –</w:t>
       </w:r>
       <w:r>
-        <w:t xml:space="preserve"> the event id is omitted.</w:t>
+        <w:t xml:space="preserve"> the label attached to these commitments.</w:t>
+      </w:r>
+    </w:p>
+    <w:p>
+      <w:pPr>
+        <w:pStyle w:val="ListParagraph"/>
+        <w:numPr>
+          <w:ilvl w:val="2"/>
+          <w:numId w:val="8"/>
+        </w:numPr>
+      </w:pPr>
+      <w:r>
+        <w:rPr>
+          <w:b/>
+        </w:rPr>
+        <w:t>occurrence</w:t>
+      </w:r>
+      <w:r>
+        <w:rPr>
+          <w:b/>
+        </w:rPr>
+        <w:t xml:space="preserve"> (same as above) </w:t>
+      </w:r>
+      <w:r>
+        <w:t>– note this includes “people” so it can end up iterative, the people w/in an occurrence are all the people in the occurrence, so you can be quite the stalker her.</w:t>
       </w:r>
     </w:p>
     <w:p>
@@ -1084,7 +1129,16 @@
         <w:t xml:space="preserve">code </w:t>
       </w:r>
       <w:r>
-        <w:t xml:space="preserve">(required) </w:t>
+        <w:t>(</w:t>
+      </w:r>
+      <w:r>
+        <w:t>required</w:t>
+      </w:r>
+      <w:r>
+        <w:t xml:space="preserve"> if failure</w:t>
+      </w:r>
+      <w:r>
+        <w:t xml:space="preserve">) </w:t>
       </w:r>
       <w:r>
         <w:t xml:space="preserve">-  The code can be looked up using the </w:t>
@@ -2946,8 +3000,6 @@
       <w:r>
         <w:t>Role = the role given as part of the assignment</w:t>
       </w:r>
-      <w:bookmarkStart w:id="0" w:name="_GoBack"/>
-      <w:bookmarkEnd w:id="0"/>
     </w:p>
     <w:p>
       <w:pPr>
@@ -5867,6 +5919,52 @@
       <w:r>
         <w:t xml:space="preserve"> – optional, integer</w:t>
       </w:r>
+    </w:p>
+    <w:p/>
+    <w:p>
+      <w:r>
+        <w:t>Or if it’s a group:</w:t>
+      </w:r>
+    </w:p>
+    <w:p>
+      <w:pPr>
+        <w:pStyle w:val="ListParagraph"/>
+        <w:numPr>
+          <w:ilvl w:val="0"/>
+          <w:numId w:val="2"/>
+        </w:numPr>
+      </w:pPr>
+      <w:r>
+        <w:t>Set</w:t>
+      </w:r>
+      <w:r>
+        <w:t xml:space="preserve"> of Users</w:t>
+      </w:r>
+      <w:r>
+        <w:t xml:space="preserve"> (</w:t>
+      </w:r>
+      <w:proofErr w:type="gramStart"/>
+      <w:r>
+        <w:t>1:n</w:t>
+      </w:r>
+      <w:proofErr w:type="gramEnd"/>
+      <w:r>
+        <w:t>)</w:t>
+      </w:r>
+    </w:p>
+    <w:p>
+      <w:pPr>
+        <w:pStyle w:val="ListParagraph"/>
+        <w:numPr>
+          <w:ilvl w:val="0"/>
+          <w:numId w:val="2"/>
+        </w:numPr>
+      </w:pPr>
+      <w:proofErr w:type="spellStart"/>
+      <w:r>
+        <w:t>public_id</w:t>
+      </w:r>
+      <w:proofErr w:type="spellEnd"/>
     </w:p>
     <w:p/>
     <w:p>

</xml_diff>

<commit_message>
Get bookings, start to process
</commit_message>
<xml_diff>
--- a/random_docs/Scheduling API.docx
+++ b/random_docs/Scheduling API.docx
@@ -641,310 +641,355 @@
       <w:r>
         <w:t xml:space="preserve">DONE - </w:t>
       </w:r>
+      <w:r>
+        <w:t>get_schedule</w:t>
+      </w:r>
+    </w:p>
+    <w:p/>
+    <w:p>
+      <w:r>
+        <w:t>Gets the schedule for an entity.  Only one entity should be provided, but the different arguments give the options for this function.  If python allowed overloading, that’s what I’d do here.</w:t>
+      </w:r>
+    </w:p>
+    <w:p/>
+    <w:p>
+      <w:r>
+        <w:t>When called, this creates the complete list of bookings for the given target.</w:t>
+      </w:r>
+    </w:p>
+    <w:p/>
+    <w:p>
+      <w:r>
+        <w:rPr>
+          <w:b/>
+        </w:rPr>
+        <w:t>Inputs</w:t>
+      </w:r>
+      <w:r>
+        <w:t xml:space="preserve"> (use just 1):</w:t>
+      </w:r>
+    </w:p>
+    <w:p>
+      <w:pPr>
+        <w:pStyle w:val="ListParagraph"/>
+        <w:numPr>
+          <w:ilvl w:val="0"/>
+          <w:numId w:val="4"/>
+        </w:numPr>
+      </w:pPr>
+      <w:r>
+        <w:rPr>
+          <w:b/>
+        </w:rPr>
+        <w:t>User</w:t>
+      </w:r>
+      <w:r>
+        <w:t>– the individual.  Gets a schedule of all events the person is booked into, either as an individual, or as part of a group.</w:t>
+      </w:r>
+    </w:p>
+    <w:p>
+      <w:pPr>
+        <w:pStyle w:val="ListParagraph"/>
+        <w:numPr>
+          <w:ilvl w:val="0"/>
+          <w:numId w:val="4"/>
+        </w:numPr>
+      </w:pPr>
+      <w:r>
+        <w:rPr>
+          <w:b/>
+        </w:rPr>
+        <w:t>group_id</w:t>
+      </w:r>
+      <w:r>
+        <w:t xml:space="preserve"> – id for a group.  Gets only the group’s schedule.</w:t>
+      </w:r>
+    </w:p>
+    <w:p>
+      <w:pPr>
+        <w:pStyle w:val="ListParagraph"/>
+        <w:numPr>
+          <w:ilvl w:val="0"/>
+          <w:numId w:val="4"/>
+        </w:numPr>
+      </w:pPr>
+      <w:r>
+        <w:rPr>
+          <w:b/>
+        </w:rPr>
+        <w:t xml:space="preserve">start_time, end_time </w:t>
+      </w:r>
+      <w:r>
+        <w:t>– bookings for events that are after the start time and before the end time.  Note – either one may be omitted.  Uses python datetime</w:t>
+      </w:r>
+    </w:p>
+    <w:p>
+      <w:pPr>
+        <w:pStyle w:val="ListParagraph"/>
+        <w:numPr>
+          <w:ilvl w:val="0"/>
+          <w:numId w:val="4"/>
+        </w:numPr>
+        <w:rPr>
+          <w:color w:val="FF0000"/>
+        </w:rPr>
+      </w:pPr>
+      <w:r>
+        <w:rPr>
+          <w:b/>
+          <w:color w:val="FF0000"/>
+        </w:rPr>
+        <w:t>foreign_event_id</w:t>
+      </w:r>
+      <w:r>
+        <w:rPr>
+          <w:b/>
+          <w:color w:val="FF0000"/>
+        </w:rPr>
+        <w:t xml:space="preserve"> – </w:t>
+      </w:r>
+      <w:r>
+        <w:rPr>
+          <w:color w:val="FF0000"/>
+        </w:rPr>
+        <w:t>the gbe.Event id.  Gets all bookings for that event.</w:t>
+      </w:r>
+    </w:p>
+    <w:p>
+      <w:pPr>
+        <w:pStyle w:val="ListParagraph"/>
+        <w:numPr>
+          <w:ilvl w:val="0"/>
+          <w:numId w:val="4"/>
+        </w:numPr>
+        <w:rPr>
+          <w:color w:val="FF0000"/>
+        </w:rPr>
+      </w:pPr>
+      <w:r>
+        <w:rPr>
+          <w:b/>
+          <w:color w:val="FF0000"/>
+        </w:rPr>
+        <w:t xml:space="preserve">location – </w:t>
+      </w:r>
+      <w:r>
+        <w:rPr>
+          <w:color w:val="FF0000"/>
+        </w:rPr>
+        <w:t>gets</w:t>
+      </w:r>
+      <w:r>
+        <w:rPr>
+          <w:color w:val="FF0000"/>
+        </w:rPr>
+        <w:t xml:space="preserve"> </w:t>
+      </w:r>
+      <w:r>
+        <w:rPr>
+          <w:color w:val="FF0000"/>
+        </w:rPr>
+        <w:t xml:space="preserve"> the room schedule.</w:t>
+      </w:r>
+    </w:p>
+    <w:p>
+      <w:pPr>
+        <w:rPr>
+          <w:b/>
+        </w:rPr>
+      </w:pPr>
+      <w:r>
+        <w:rPr>
+          <w:b/>
+        </w:rPr>
+        <w:t>Optional Input:</w:t>
+      </w:r>
+    </w:p>
+    <w:p>
+      <w:pPr>
+        <w:pStyle w:val="ListParagraph"/>
+        <w:numPr>
+          <w:ilvl w:val="0"/>
+          <w:numId w:val="8"/>
+        </w:numPr>
+      </w:pPr>
+      <w:r>
+        <w:rPr>
+          <w:b/>
+        </w:rPr>
+        <w:t xml:space="preserve">labels – </w:t>
+      </w:r>
+      <w:r>
+        <w:t>list of labels to limit the search to only those labels.</w:t>
+      </w:r>
+    </w:p>
+    <w:p>
+      <w:r>
+        <w:rPr>
+          <w:b/>
+        </w:rPr>
+        <w:t>Output</w:t>
+      </w:r>
+      <w:r>
+        <w:t>:</w:t>
+      </w:r>
+    </w:p>
+    <w:p>
+      <w:pPr>
+        <w:pStyle w:val="ListParagraph"/>
+        <w:numPr>
+          <w:ilvl w:val="0"/>
+          <w:numId w:val="8"/>
+        </w:numPr>
+      </w:pPr>
+      <w:r>
+        <w:t>a structure with:</w:t>
+      </w:r>
+    </w:p>
+    <w:p>
+      <w:pPr>
+        <w:pStyle w:val="ListParagraph"/>
+        <w:numPr>
+          <w:ilvl w:val="1"/>
+          <w:numId w:val="8"/>
+        </w:numPr>
+      </w:pPr>
+      <w:r>
+        <w:rPr>
+          <w:b/>
+        </w:rPr>
+        <w:t>schedule_item</w:t>
+      </w:r>
+      <w:r>
+        <w:t xml:space="preserve"> </w:t>
+      </w:r>
+      <w:r>
+        <w:t>(required if success) – same as above, bu</w:t>
+      </w:r>
+      <w:r>
+        <w:t>t with the following variations:</w:t>
+      </w:r>
+    </w:p>
+    <w:p>
+      <w:pPr>
+        <w:pStyle w:val="ListParagraph"/>
+        <w:numPr>
+          <w:ilvl w:val="2"/>
+          <w:numId w:val="8"/>
+        </w:numPr>
+      </w:pPr>
+      <w:r>
+        <w:rPr>
+          <w:b/>
+        </w:rPr>
+        <w:t>u</w:t>
+      </w:r>
+      <w:r>
+        <w:rPr>
+          <w:b/>
+        </w:rPr>
+        <w:t xml:space="preserve">ser/group_id – </w:t>
+      </w:r>
+      <w:r>
+        <w:t>either/or – not both.</w:t>
+      </w:r>
+    </w:p>
+    <w:p>
+      <w:pPr>
+        <w:pStyle w:val="ListParagraph"/>
+        <w:numPr>
+          <w:ilvl w:val="2"/>
+          <w:numId w:val="8"/>
+        </w:numPr>
+      </w:pPr>
+      <w:r>
+        <w:rPr>
+          <w:b/>
+        </w:rPr>
+        <w:t xml:space="preserve">role </w:t>
+      </w:r>
+      <w:r>
+        <w:rPr>
+          <w:b/>
+        </w:rPr>
+        <w:t xml:space="preserve"> (may be empty)</w:t>
+      </w:r>
+      <w:r>
+        <w:rPr>
+          <w:b/>
+        </w:rPr>
+        <w:t>–</w:t>
+      </w:r>
+      <w:r>
+        <w:t xml:space="preserve"> the role that the person/group is doing for the given event.</w:t>
+      </w:r>
+    </w:p>
+    <w:p>
+      <w:pPr>
+        <w:pStyle w:val="ListParagraph"/>
+        <w:numPr>
+          <w:ilvl w:val="2"/>
+          <w:numId w:val="8"/>
+        </w:numPr>
+      </w:pPr>
+      <w:r>
+        <w:rPr>
+          <w:b/>
+        </w:rPr>
+        <w:t>l</w:t>
+      </w:r>
+      <w:r>
+        <w:rPr>
+          <w:b/>
+        </w:rPr>
+        <w:t>abel</w:t>
+      </w:r>
+      <w:r>
+        <w:rPr>
+          <w:b/>
+        </w:rPr>
+        <w:t xml:space="preserve"> (may be empty)</w:t>
+      </w:r>
+      <w:r>
+        <w:rPr>
+          <w:b/>
+        </w:rPr>
+        <w:t xml:space="preserve"> –</w:t>
+      </w:r>
+      <w:r>
+        <w:t xml:space="preserve"> the label attached to these commitments.</w:t>
+      </w:r>
+    </w:p>
+    <w:p>
+      <w:pPr>
+        <w:pStyle w:val="ListParagraph"/>
+        <w:numPr>
+          <w:ilvl w:val="2"/>
+          <w:numId w:val="8"/>
+        </w:numPr>
+      </w:pPr>
+      <w:r>
+        <w:rPr>
+          <w:b/>
+        </w:rPr>
+        <w:t>occurrence</w:t>
+      </w:r>
+      <w:r>
+        <w:rPr>
+          <w:b/>
+        </w:rPr>
+        <w:t xml:space="preserve"> (same as above) </w:t>
+      </w:r>
+      <w:r>
+        <w:t>– note this includes “people” so it can end up iterative, the people w/in an occurrence are all the people in the occurrence, so you can be quite the stalker her</w:t>
+      </w:r>
+      <w:r>
+        <w:t>e</w:t>
+      </w:r>
       <w:bookmarkStart w:id="0" w:name="_GoBack"/>
       <w:bookmarkEnd w:id="0"/>
       <w:r>
-        <w:t>get_schedule</w:t>
-      </w:r>
-    </w:p>
-    <w:p/>
-    <w:p>
-      <w:r>
-        <w:t>Gets the schedule for an entity.  Only one entity should be provided, but the different arguments give the options for this function.  If python allowed overloading, that’s what I’d do here.</w:t>
-      </w:r>
-    </w:p>
-    <w:p/>
-    <w:p>
-      <w:r>
-        <w:t>When called, this creates the complete list of bookings for the given target.</w:t>
-      </w:r>
-    </w:p>
-    <w:p/>
-    <w:p>
-      <w:r>
-        <w:rPr>
-          <w:b/>
-        </w:rPr>
-        <w:t>Inputs</w:t>
-      </w:r>
-      <w:r>
-        <w:t xml:space="preserve"> (use just 1):</w:t>
-      </w:r>
-    </w:p>
-    <w:p>
-      <w:pPr>
-        <w:pStyle w:val="ListParagraph"/>
-        <w:numPr>
-          <w:ilvl w:val="0"/>
-          <w:numId w:val="4"/>
-        </w:numPr>
-      </w:pPr>
-      <w:r>
-        <w:rPr>
-          <w:b/>
-        </w:rPr>
-        <w:t>User</w:t>
-      </w:r>
-      <w:r>
-        <w:t>– the individual.  Gets a schedule of all events the person is booked into, either as an individual, or as part of a group.</w:t>
-      </w:r>
-    </w:p>
-    <w:p>
-      <w:pPr>
-        <w:pStyle w:val="ListParagraph"/>
-        <w:numPr>
-          <w:ilvl w:val="0"/>
-          <w:numId w:val="4"/>
-        </w:numPr>
-      </w:pPr>
-      <w:r>
-        <w:rPr>
-          <w:b/>
-        </w:rPr>
-        <w:t>group_id</w:t>
-      </w:r>
-      <w:r>
-        <w:t xml:space="preserve"> – id for a group.  Gets only the group’s schedule.</w:t>
-      </w:r>
-    </w:p>
-    <w:p>
-      <w:pPr>
-        <w:pStyle w:val="ListParagraph"/>
-        <w:numPr>
-          <w:ilvl w:val="0"/>
-          <w:numId w:val="4"/>
-        </w:numPr>
-      </w:pPr>
-      <w:r>
-        <w:rPr>
-          <w:b/>
-        </w:rPr>
-        <w:t>foreign_event_id</w:t>
-      </w:r>
-      <w:r>
-        <w:rPr>
-          <w:b/>
-        </w:rPr>
-        <w:t xml:space="preserve"> – </w:t>
-      </w:r>
-      <w:r>
-        <w:t>the gbe.Event id.  Gets all bookings for that event.</w:t>
-      </w:r>
-    </w:p>
-    <w:p>
-      <w:pPr>
-        <w:pStyle w:val="ListParagraph"/>
-        <w:numPr>
-          <w:ilvl w:val="0"/>
-          <w:numId w:val="4"/>
-        </w:numPr>
-      </w:pPr>
-      <w:r>
-        <w:rPr>
-          <w:b/>
-        </w:rPr>
-        <w:t xml:space="preserve">location – </w:t>
-      </w:r>
-      <w:r>
-        <w:t>gets</w:t>
-      </w:r>
-      <w:r>
-        <w:t xml:space="preserve"> </w:t>
-      </w:r>
-      <w:r>
-        <w:t xml:space="preserve"> the room schedule.</w:t>
-      </w:r>
-    </w:p>
-    <w:p>
-      <w:pPr>
-        <w:rPr>
-          <w:b/>
-        </w:rPr>
-      </w:pPr>
-      <w:r>
-        <w:rPr>
-          <w:b/>
-        </w:rPr>
-        <w:t>Optional Input:</w:t>
-      </w:r>
-    </w:p>
-    <w:p>
-      <w:pPr>
-        <w:pStyle w:val="ListParagraph"/>
-        <w:numPr>
-          <w:ilvl w:val="0"/>
-          <w:numId w:val="8"/>
-        </w:numPr>
-      </w:pPr>
-      <w:r>
-        <w:rPr>
-          <w:b/>
-        </w:rPr>
-        <w:t xml:space="preserve">labels – </w:t>
-      </w:r>
-      <w:r>
-        <w:t>list of labels to limit the search to only those labels.</w:t>
-      </w:r>
-    </w:p>
-    <w:p>
-      <w:r>
-        <w:rPr>
-          <w:b/>
-        </w:rPr>
-        <w:t>Output</w:t>
-      </w:r>
-      <w:r>
-        <w:t>:</w:t>
-      </w:r>
-    </w:p>
-    <w:p>
-      <w:pPr>
-        <w:pStyle w:val="ListParagraph"/>
-        <w:numPr>
-          <w:ilvl w:val="0"/>
-          <w:numId w:val="8"/>
-        </w:numPr>
-      </w:pPr>
-      <w:r>
-        <w:t>a structure with:</w:t>
-      </w:r>
-    </w:p>
-    <w:p>
-      <w:pPr>
-        <w:pStyle w:val="ListParagraph"/>
-        <w:numPr>
-          <w:ilvl w:val="1"/>
-          <w:numId w:val="8"/>
-        </w:numPr>
-      </w:pPr>
-      <w:r>
-        <w:rPr>
-          <w:b/>
-        </w:rPr>
-        <w:t>schedule_item</w:t>
-      </w:r>
-      <w:r>
-        <w:t xml:space="preserve"> </w:t>
-      </w:r>
-      <w:r>
-        <w:t>(required if success) – same as above, bu</w:t>
-      </w:r>
-      <w:r>
-        <w:t>t with the following variations:</w:t>
-      </w:r>
-    </w:p>
-    <w:p>
-      <w:pPr>
-        <w:pStyle w:val="ListParagraph"/>
-        <w:numPr>
-          <w:ilvl w:val="2"/>
-          <w:numId w:val="8"/>
-        </w:numPr>
-      </w:pPr>
-      <w:r>
-        <w:rPr>
-          <w:b/>
-        </w:rPr>
-        <w:t>u</w:t>
-      </w:r>
-      <w:r>
-        <w:rPr>
-          <w:b/>
-        </w:rPr>
-        <w:t xml:space="preserve">ser/group_id – </w:t>
-      </w:r>
-      <w:r>
-        <w:t>either/or – not both.</w:t>
-      </w:r>
-    </w:p>
-    <w:p>
-      <w:pPr>
-        <w:pStyle w:val="ListParagraph"/>
-        <w:numPr>
-          <w:ilvl w:val="2"/>
-          <w:numId w:val="8"/>
-        </w:numPr>
-      </w:pPr>
-      <w:r>
-        <w:rPr>
-          <w:b/>
-        </w:rPr>
-        <w:t xml:space="preserve">role </w:t>
-      </w:r>
-      <w:r>
-        <w:rPr>
-          <w:b/>
-        </w:rPr>
-        <w:t xml:space="preserve"> (may be empty)</w:t>
-      </w:r>
-      <w:r>
-        <w:rPr>
-          <w:b/>
-        </w:rPr>
-        <w:t>–</w:t>
-      </w:r>
-      <w:r>
-        <w:t xml:space="preserve"> the role that the person/group is doing for the given event.</w:t>
-      </w:r>
-    </w:p>
-    <w:p>
-      <w:pPr>
-        <w:pStyle w:val="ListParagraph"/>
-        <w:numPr>
-          <w:ilvl w:val="2"/>
-          <w:numId w:val="8"/>
-        </w:numPr>
-      </w:pPr>
-      <w:r>
-        <w:rPr>
-          <w:b/>
-        </w:rPr>
-        <w:t>l</w:t>
-      </w:r>
-      <w:r>
-        <w:rPr>
-          <w:b/>
-        </w:rPr>
-        <w:t>abel</w:t>
-      </w:r>
-      <w:r>
-        <w:rPr>
-          <w:b/>
-        </w:rPr>
-        <w:t xml:space="preserve"> (may be empty)</w:t>
-      </w:r>
-      <w:r>
-        <w:rPr>
-          <w:b/>
-        </w:rPr>
-        <w:t xml:space="preserve"> –</w:t>
-      </w:r>
-      <w:r>
-        <w:t xml:space="preserve"> the label attached to these commitments.</w:t>
-      </w:r>
-    </w:p>
-    <w:p>
-      <w:pPr>
-        <w:pStyle w:val="ListParagraph"/>
-        <w:numPr>
-          <w:ilvl w:val="2"/>
-          <w:numId w:val="8"/>
-        </w:numPr>
-      </w:pPr>
-      <w:r>
-        <w:rPr>
-          <w:b/>
-        </w:rPr>
-        <w:t>occurrence</w:t>
-      </w:r>
-      <w:r>
-        <w:rPr>
-          <w:b/>
-        </w:rPr>
-        <w:t xml:space="preserve"> (same as above) </w:t>
-      </w:r>
-      <w:r>
-        <w:t>– note this includes “people” so it can end up iterative, the people w/in an occurrence are all the people in the occurrence, so you can be quite the stalker her.</w:t>
+        <w:t>.</w:t>
       </w:r>
     </w:p>
     <w:p>

</xml_diff>

<commit_message>
New type of Staff Area
gets as far as GET request
</commit_message>
<xml_diff>
--- a/random_docs/Scheduling API.docx
+++ b/random_docs/Scheduling API.docx
@@ -2318,6 +2318,11 @@
       <w:pPr>
         <w:pStyle w:val="Heading4"/>
       </w:pPr>
+      <w:r>
+        <w:t xml:space="preserve">DONE - </w:t>
+      </w:r>
+      <w:bookmarkStart w:id="0" w:name="_GoBack"/>
+      <w:bookmarkEnd w:id="0"/>
       <w:proofErr w:type="spellStart"/>
       <w:r>
         <w:t>delete</w:t>
@@ -5988,10 +5993,7 @@
       </w:r>
       <w:proofErr w:type="spellEnd"/>
       <w:r>
-        <w:t xml:space="preserve"> </w:t>
-      </w:r>
-      <w:r>
-        <w:t>– the unique identifier of the occurrence.</w:t>
+        <w:t xml:space="preserve"> – the unique identifier of the occurrence.</w:t>
       </w:r>
       <w:r>
         <w:t xml:space="preserve">  If provided, all answers returned are limited to this occurrence.</w:t>
@@ -6357,19 +6359,7 @@
         <w:rPr>
           <w:b/>
         </w:rPr>
-        <w:t xml:space="preserve"> (all are </w:t>
-      </w:r>
-      <w:r>
-        <w:rPr>
-          <w:b/>
-        </w:rPr>
-        <w:t>required</w:t>
-      </w:r>
-      <w:r>
-        <w:rPr>
-          <w:b/>
-        </w:rPr>
-        <w:t>)</w:t>
+        <w:t xml:space="preserve"> (all are required)</w:t>
       </w:r>
       <w:r>
         <w:rPr>
@@ -6429,8 +6419,6 @@
           <w:numId w:val="4"/>
         </w:numPr>
       </w:pPr>
-      <w:bookmarkStart w:id="0" w:name="_GoBack"/>
-      <w:bookmarkEnd w:id="0"/>
       <w:r>
         <w:rPr>
           <w:b/>

</xml_diff>

<commit_message>
clean up migrations, make filter
</commit_message>
<xml_diff>
--- a/random_docs/Scheduling API.docx
+++ b/random_docs/Scheduling API.docx
@@ -25,17 +25,7 @@
     <w:p/>
     <w:p>
       <w:r>
-        <w:t xml:space="preserve">Thought – a lot happens on the </w:t>
-      </w:r>
-      <w:proofErr w:type="spellStart"/>
-      <w:proofErr w:type="gramStart"/>
-      <w:r>
-        <w:t>scheduled.Event</w:t>
-      </w:r>
-      <w:proofErr w:type="spellEnd"/>
-      <w:proofErr w:type="gramEnd"/>
-      <w:r>
-        <w:t xml:space="preserve"> – for the Scheduled Event operations that happen on an existing event, should these be functions performed on the model object?  Or should it be an IDD where the functions are above the Event level?</w:t>
+        <w:t>Thought – a lot happens on the scheduled.Event – for the Scheduled Event operations that happen on an existing event, should these be functions performed on the model object?  Or should it be an IDD where the functions are above the Event level?</w:t>
       </w:r>
     </w:p>
     <w:p>
@@ -85,15 +75,7 @@
         </w:numPr>
       </w:pPr>
       <w:r>
-        <w:t xml:space="preserve">Style – I chose a functional style (get_, create_, update_, add_, remove_) – equally valid would be and object oriented design.  I don’t have a strong sense of what is most </w:t>
-      </w:r>
-      <w:proofErr w:type="spellStart"/>
-      <w:r>
-        <w:t>pythonic</w:t>
-      </w:r>
-      <w:proofErr w:type="spellEnd"/>
-      <w:r>
-        <w:t xml:space="preserve"> here.</w:t>
+        <w:t>Style – I chose a functional style (get_, create_, update_, add_, remove_) – equally valid would be and object oriented design.  I don’t have a strong sense of what is most pythonic here.</w:t>
       </w:r>
     </w:p>
     <w:p>
@@ -105,15 +87,7 @@
         </w:numPr>
       </w:pPr>
       <w:r>
-        <w:t xml:space="preserve">Similarly – is it better to use </w:t>
-      </w:r>
-      <w:proofErr w:type="spellStart"/>
-      <w:r>
-        <w:t>dicts</w:t>
-      </w:r>
-      <w:proofErr w:type="spellEnd"/>
-      <w:r>
-        <w:t xml:space="preserve"> to totally isolate objects, or to pass objects with the properties listed here as return values.  Whatever we do, I’d like to be consistent.</w:t>
+        <w:t>Similarly – is it better to use dicts to totally isolate objects, or to pass objects with the properties listed here as return values.  Whatever we do, I’d like to be consistent.</w:t>
       </w:r>
     </w:p>
     <w:p>
@@ -127,27 +101,7 @@
     <w:p/>
     <w:p>
       <w:r>
-        <w:t xml:space="preserve">Functions that center around the scheduled event object/concept.  In the current model, this is </w:t>
-      </w:r>
-      <w:proofErr w:type="spellStart"/>
-      <w:proofErr w:type="gramStart"/>
-      <w:r>
-        <w:t>scheduler.Event</w:t>
-      </w:r>
-      <w:proofErr w:type="spellEnd"/>
-      <w:proofErr w:type="gramEnd"/>
-      <w:r>
-        <w:t xml:space="preserve">.  I’m calling this “scheduled event” to distinguish it from the </w:t>
-      </w:r>
-      <w:proofErr w:type="spellStart"/>
-      <w:proofErr w:type="gramStart"/>
-      <w:r>
-        <w:t>gbe.Event</w:t>
-      </w:r>
-      <w:proofErr w:type="spellEnd"/>
-      <w:proofErr w:type="gramEnd"/>
-      <w:r>
-        <w:t>.</w:t>
+        <w:t>Functions that center around the scheduled event object/concept.  In the current model, this is scheduler.Event.  I’m calling this “scheduled event” to distinguish it from the gbe.Event.</w:t>
       </w:r>
     </w:p>
     <w:p/>
@@ -173,14 +127,12 @@
       <w:r>
         <w:t xml:space="preserve">DONE - </w:t>
       </w:r>
-      <w:proofErr w:type="spellStart"/>
       <w:r>
         <w:t>get_</w:t>
       </w:r>
       <w:r>
         <w:t>occurrences</w:t>
       </w:r>
-      <w:proofErr w:type="spellEnd"/>
     </w:p>
     <w:p>
       <w:r>
@@ -222,6 +174,9 @@
       <w:r>
         <w:t xml:space="preserve"> – a string for the label identifier.</w:t>
       </w:r>
+      <w:r>
+        <w:t xml:space="preserve">  When more than one are provided, the implication is that ALL labels must be present.</w:t>
+      </w:r>
     </w:p>
     <w:p>
       <w:pPr>
@@ -235,23 +190,60 @@
         <w:rPr>
           <w:b/>
         </w:rPr>
+        <w:t xml:space="preserve">label_sets – </w:t>
+      </w:r>
+      <w:r>
+        <w:t>sets of labels for which any of the set would do – the equivent of an “OR” within the set and an “AND” for the list of sets.  Example:</w:t>
+      </w:r>
+    </w:p>
+    <w:p>
+      <w:pPr>
+        <w:pStyle w:val="ListParagraph"/>
+        <w:numPr>
+          <w:ilvl w:val="1"/>
+          <w:numId w:val="4"/>
+        </w:numPr>
+      </w:pPr>
+      <w:r>
+        <w:t xml:space="preserve">[[“General”, “Conference”], [“GBE2016”, “GBE2017”, “GBE2018”]] = means that the caller gets – all events with the label General –OR—Conference, provided that they have also got a label for GBE2016, GBE2017, or GBE2018.  </w:t>
+      </w:r>
+    </w:p>
+    <w:p>
+      <w:pPr>
+        <w:pStyle w:val="ListParagraph"/>
+        <w:numPr>
+          <w:ilvl w:val="1"/>
+          <w:numId w:val="4"/>
+        </w:numPr>
+      </w:pPr>
+      <w:r>
+        <w:t>Labels and label_sets are mutually exclusive.   The code will thrown an</w:t>
+      </w:r>
+      <w:r>
+        <w:t xml:space="preserve"> error if you use both together as there is no way to unambiguate the outcome.</w:t>
+      </w:r>
+      <w:bookmarkStart w:id="0" w:name="_GoBack"/>
+      <w:bookmarkEnd w:id="0"/>
+      <w:r>
+        <w:t xml:space="preserve"> </w:t>
+      </w:r>
+    </w:p>
+    <w:p>
+      <w:pPr>
+        <w:pStyle w:val="ListParagraph"/>
+        <w:numPr>
+          <w:ilvl w:val="0"/>
+          <w:numId w:val="4"/>
+        </w:numPr>
+      </w:pPr>
+      <w:r>
+        <w:rPr>
+          <w:b/>
+        </w:rPr>
         <w:t xml:space="preserve">day - </w:t>
       </w:r>
       <w:r>
-        <w:t xml:space="preserve">date, optional – to limit the results to only start times within that day.  Can be a timestamp, the </w:t>
-      </w:r>
-      <w:proofErr w:type="spellStart"/>
-      <w:r>
-        <w:t>hh:</w:t>
-      </w:r>
-      <w:proofErr w:type="gramStart"/>
-      <w:r>
-        <w:t>mm:ss</w:t>
-      </w:r>
-      <w:proofErr w:type="spellEnd"/>
-      <w:proofErr w:type="gramEnd"/>
-      <w:r>
-        <w:t xml:space="preserve"> is disregarded.</w:t>
+        <w:t>date, optional – to limit the results to only start times within that day.  Can be a timestamp, the hh:mm:ss is disregarded.</w:t>
       </w:r>
     </w:p>
     <w:p>
@@ -262,19 +254,11 @@
           <w:numId w:val="4"/>
         </w:numPr>
       </w:pPr>
-      <w:proofErr w:type="spellStart"/>
-      <w:r>
-        <w:rPr>
-          <w:b/>
-        </w:rPr>
-        <w:t>parent_event_id</w:t>
-      </w:r>
-      <w:proofErr w:type="spellEnd"/>
-      <w:r>
-        <w:rPr>
-          <w:b/>
-        </w:rPr>
-        <w:t xml:space="preserve"> </w:t>
+      <w:r>
+        <w:rPr>
+          <w:b/>
+        </w:rPr>
+        <w:t xml:space="preserve">parent_event_id </w:t>
       </w:r>
       <w:r>
         <w:t>– the unique identifier of the occurrence that is the parent of these children</w:t>
@@ -347,14 +331,12 @@
           <w:numId w:val="8"/>
         </w:numPr>
       </w:pPr>
-      <w:proofErr w:type="spellStart"/>
       <w:r>
         <w:rPr>
           <w:b/>
         </w:rPr>
         <w:t>occurrence_id</w:t>
       </w:r>
-      <w:proofErr w:type="spellEnd"/>
       <w:r>
         <w:t xml:space="preserve"> – so this can be referenced specifically later</w:t>
       </w:r>
@@ -367,14 +349,12 @@
           <w:numId w:val="8"/>
         </w:numPr>
       </w:pPr>
-      <w:proofErr w:type="spellStart"/>
       <w:r>
         <w:rPr>
           <w:b/>
         </w:rPr>
         <w:t>start_time</w:t>
       </w:r>
-      <w:proofErr w:type="spellEnd"/>
       <w:r>
         <w:t xml:space="preserve"> – the time, as a timestamp, when the event will start</w:t>
       </w:r>
@@ -387,14 +367,12 @@
           <w:numId w:val="8"/>
         </w:numPr>
       </w:pPr>
-      <w:proofErr w:type="spellStart"/>
       <w:r>
         <w:rPr>
           <w:b/>
         </w:rPr>
         <w:t>foreign_event_id</w:t>
       </w:r>
-      <w:proofErr w:type="spellEnd"/>
       <w:r>
         <w:rPr>
           <w:b/>
@@ -402,17 +380,7 @@
         <w:t xml:space="preserve"> - </w:t>
       </w:r>
       <w:r>
-        <w:t xml:space="preserve">the event whose description is being used, currently this is a </w:t>
-      </w:r>
-      <w:proofErr w:type="spellStart"/>
-      <w:proofErr w:type="gramStart"/>
-      <w:r>
-        <w:t>gbe.Event</w:t>
-      </w:r>
-      <w:proofErr w:type="spellEnd"/>
-      <w:proofErr w:type="gramEnd"/>
-      <w:r>
-        <w:t>.</w:t>
+        <w:t>the event whose description is being used, currently this is a gbe.Event.</w:t>
       </w:r>
     </w:p>
     <w:p>
@@ -493,15 +461,7 @@
         <w:t xml:space="preserve">(required) </w:t>
       </w:r>
       <w:r>
-        <w:t xml:space="preserve">-  The code can be looked up using the </w:t>
-      </w:r>
-      <w:proofErr w:type="spellStart"/>
-      <w:r>
-        <w:t>UserMessages</w:t>
-      </w:r>
-      <w:proofErr w:type="spellEnd"/>
-      <w:r>
-        <w:t xml:space="preserve"> model or None for success. </w:t>
+        <w:t xml:space="preserve">-  The code can be looked up using the UserMessages model or None for success. </w:t>
       </w:r>
     </w:p>
     <w:p>
@@ -511,14 +471,12 @@
       <w:r>
         <w:t xml:space="preserve">DONE - </w:t>
       </w:r>
-      <w:proofErr w:type="spellStart"/>
       <w:r>
         <w:t>get_</w:t>
       </w:r>
       <w:r>
         <w:t>occurrence</w:t>
       </w:r>
-      <w:proofErr w:type="spellEnd"/>
     </w:p>
     <w:p/>
     <w:p>
@@ -549,19 +507,11 @@
           <w:numId w:val="4"/>
         </w:numPr>
       </w:pPr>
-      <w:proofErr w:type="spellStart"/>
-      <w:r>
-        <w:rPr>
-          <w:b/>
-        </w:rPr>
-        <w:t>occurrence_id</w:t>
-      </w:r>
-      <w:proofErr w:type="spellEnd"/>
-      <w:r>
-        <w:rPr>
-          <w:b/>
-        </w:rPr>
-        <w:t xml:space="preserve"> </w:t>
+      <w:r>
+        <w:rPr>
+          <w:b/>
+        </w:rPr>
+        <w:t xml:space="preserve">occurrence_id </w:t>
       </w:r>
       <w:r>
         <w:t>– the unique identifier of the occurrence.</w:t>
@@ -634,14 +584,12 @@
           <w:numId w:val="8"/>
         </w:numPr>
       </w:pPr>
-      <w:proofErr w:type="spellStart"/>
       <w:r>
         <w:rPr>
           <w:b/>
         </w:rPr>
         <w:t>start_time</w:t>
       </w:r>
-      <w:proofErr w:type="spellEnd"/>
       <w:r>
         <w:t xml:space="preserve"> – the time, as a timestamp, when the event will start</w:t>
       </w:r>
@@ -654,14 +602,12 @@
           <w:numId w:val="8"/>
         </w:numPr>
       </w:pPr>
-      <w:proofErr w:type="spellStart"/>
       <w:r>
         <w:rPr>
           <w:b/>
         </w:rPr>
         <w:t>foreign_event_id</w:t>
       </w:r>
-      <w:proofErr w:type="spellEnd"/>
       <w:r>
         <w:rPr>
           <w:b/>
@@ -669,17 +615,7 @@
         <w:t xml:space="preserve"> - </w:t>
       </w:r>
       <w:r>
-        <w:t xml:space="preserve">the event whose description is being used, currently this is a </w:t>
-      </w:r>
-      <w:proofErr w:type="spellStart"/>
-      <w:proofErr w:type="gramStart"/>
-      <w:r>
-        <w:t>gbe.Event</w:t>
-      </w:r>
-      <w:proofErr w:type="spellEnd"/>
-      <w:proofErr w:type="gramEnd"/>
-      <w:r>
-        <w:t>.</w:t>
+        <w:t>the event whose description is being used, currently this is a gbe.Event.</w:t>
       </w:r>
     </w:p>
     <w:p>
@@ -748,15 +684,7 @@
         <w:t xml:space="preserve">) </w:t>
       </w:r>
       <w:r>
-        <w:t xml:space="preserve">-  The code can be looked up using the </w:t>
-      </w:r>
-      <w:proofErr w:type="spellStart"/>
-      <w:r>
-        <w:t>UserMessages</w:t>
-      </w:r>
-      <w:proofErr w:type="spellEnd"/>
-      <w:r>
-        <w:t xml:space="preserve"> model or None for success. </w:t>
+        <w:t xml:space="preserve">-  The code can be looked up using the UserMessages model or None for success. </w:t>
       </w:r>
     </w:p>
     <w:p>
@@ -766,11 +694,9 @@
       <w:r>
         <w:t xml:space="preserve">DONE - </w:t>
       </w:r>
-      <w:proofErr w:type="spellStart"/>
       <w:r>
         <w:t>get_schedule</w:t>
       </w:r>
-      <w:proofErr w:type="spellEnd"/>
     </w:p>
     <w:p/>
     <w:p>
@@ -822,14 +748,12 @@
           <w:numId w:val="4"/>
         </w:numPr>
       </w:pPr>
-      <w:proofErr w:type="spellStart"/>
       <w:r>
         <w:rPr>
           <w:b/>
         </w:rPr>
         <w:t>group_id</w:t>
       </w:r>
-      <w:proofErr w:type="spellEnd"/>
       <w:r>
         <w:t xml:space="preserve"> – id for a group.  Gets only the group’s schedule.</w:t>
       </w:r>
@@ -842,136 +766,83 @@
           <w:numId w:val="4"/>
         </w:numPr>
       </w:pPr>
-      <w:proofErr w:type="spellStart"/>
-      <w:r>
-        <w:rPr>
-          <w:b/>
-        </w:rPr>
-        <w:t>start_time</w:t>
-      </w:r>
-      <w:proofErr w:type="spellEnd"/>
-      <w:r>
-        <w:rPr>
-          <w:b/>
-        </w:rPr>
-        <w:t xml:space="preserve">, </w:t>
-      </w:r>
-      <w:proofErr w:type="spellStart"/>
-      <w:r>
-        <w:rPr>
-          <w:b/>
-        </w:rPr>
-        <w:t>end_time</w:t>
-      </w:r>
-      <w:proofErr w:type="spellEnd"/>
-      <w:r>
-        <w:rPr>
-          <w:b/>
+      <w:r>
+        <w:rPr>
+          <w:b/>
+        </w:rPr>
+        <w:t xml:space="preserve">start_time, end_time </w:t>
+      </w:r>
+      <w:r>
+        <w:t>– bookings for events that are after the start time and before the end time.  Note – either one may be omitted.  Uses python datetime</w:t>
+      </w:r>
+    </w:p>
+    <w:p>
+      <w:pPr>
+        <w:pStyle w:val="ListParagraph"/>
+        <w:numPr>
+          <w:ilvl w:val="0"/>
+          <w:numId w:val="4"/>
+        </w:numPr>
+        <w:rPr>
+          <w:color w:val="FF0000"/>
+        </w:rPr>
+      </w:pPr>
+      <w:r>
+        <w:rPr>
+          <w:b/>
+          <w:color w:val="FF0000"/>
+        </w:rPr>
+        <w:t>foreign_event_id</w:t>
+      </w:r>
+      <w:r>
+        <w:rPr>
+          <w:b/>
+          <w:color w:val="FF0000"/>
+        </w:rPr>
+        <w:t xml:space="preserve"> – </w:t>
+      </w:r>
+      <w:r>
+        <w:rPr>
+          <w:color w:val="FF0000"/>
+        </w:rPr>
+        <w:t>the gbe.Event id.  Gets all bookings for that event.</w:t>
+      </w:r>
+    </w:p>
+    <w:p>
+      <w:pPr>
+        <w:pStyle w:val="ListParagraph"/>
+        <w:numPr>
+          <w:ilvl w:val="0"/>
+          <w:numId w:val="4"/>
+        </w:numPr>
+        <w:rPr>
+          <w:color w:val="FF0000"/>
+        </w:rPr>
+      </w:pPr>
+      <w:r>
+        <w:rPr>
+          <w:b/>
+          <w:color w:val="FF0000"/>
+        </w:rPr>
+        <w:t xml:space="preserve">location – </w:t>
+      </w:r>
+      <w:r>
+        <w:rPr>
+          <w:color w:val="FF0000"/>
+        </w:rPr>
+        <w:t>gets</w:t>
+      </w:r>
+      <w:r>
+        <w:rPr>
+          <w:color w:val="FF0000"/>
         </w:rPr>
         <w:t xml:space="preserve"> </w:t>
       </w:r>
       <w:r>
-        <w:t xml:space="preserve">– bookings for events that are after the start time and before the end time.  Note – either one may be omitted.  Uses python </w:t>
-      </w:r>
-      <w:proofErr w:type="spellStart"/>
-      <w:r>
-        <w:t>datetime</w:t>
-      </w:r>
-      <w:proofErr w:type="spellEnd"/>
-    </w:p>
-    <w:p>
-      <w:pPr>
-        <w:pStyle w:val="ListParagraph"/>
-        <w:numPr>
-          <w:ilvl w:val="0"/>
-          <w:numId w:val="4"/>
-        </w:numPr>
         <w:rPr>
           <w:color w:val="FF0000"/>
         </w:rPr>
-      </w:pPr>
-      <w:proofErr w:type="spellStart"/>
-      <w:r>
-        <w:rPr>
-          <w:b/>
-          <w:color w:val="FF0000"/>
-        </w:rPr>
-        <w:t>foreign_event_id</w:t>
-      </w:r>
-      <w:proofErr w:type="spellEnd"/>
-      <w:r>
-        <w:rPr>
-          <w:b/>
-          <w:color w:val="FF0000"/>
-        </w:rPr>
-        <w:t xml:space="preserve"> – </w:t>
-      </w:r>
-      <w:r>
-        <w:rPr>
-          <w:color w:val="FF0000"/>
-        </w:rPr>
-        <w:t xml:space="preserve">the </w:t>
-      </w:r>
-      <w:proofErr w:type="spellStart"/>
-      <w:proofErr w:type="gramStart"/>
-      <w:r>
-        <w:rPr>
-          <w:color w:val="FF0000"/>
-        </w:rPr>
-        <w:t>gbe.Event</w:t>
-      </w:r>
-      <w:proofErr w:type="spellEnd"/>
-      <w:proofErr w:type="gramEnd"/>
-      <w:r>
-        <w:rPr>
-          <w:color w:val="FF0000"/>
-        </w:rPr>
-        <w:t xml:space="preserve"> id.  Gets all bookings for that event.</w:t>
-      </w:r>
-    </w:p>
-    <w:p>
-      <w:pPr>
-        <w:pStyle w:val="ListParagraph"/>
-        <w:numPr>
-          <w:ilvl w:val="0"/>
-          <w:numId w:val="4"/>
-        </w:numPr>
-        <w:rPr>
-          <w:color w:val="FF0000"/>
-        </w:rPr>
-      </w:pPr>
-      <w:r>
-        <w:rPr>
-          <w:b/>
-          <w:color w:val="FF0000"/>
-        </w:rPr>
-        <w:t xml:space="preserve">location – </w:t>
-      </w:r>
-      <w:proofErr w:type="gramStart"/>
-      <w:r>
-        <w:rPr>
-          <w:color w:val="FF0000"/>
-        </w:rPr>
-        <w:t>gets</w:t>
-      </w:r>
-      <w:r>
-        <w:rPr>
-          <w:color w:val="FF0000"/>
-        </w:rPr>
-        <w:t xml:space="preserve"> </w:t>
-      </w:r>
-      <w:r>
-        <w:rPr>
-          <w:color w:val="FF0000"/>
-        </w:rPr>
-        <w:t xml:space="preserve"> the</w:t>
-      </w:r>
-      <w:proofErr w:type="gramEnd"/>
-      <w:r>
-        <w:rPr>
-          <w:color w:val="FF0000"/>
-        </w:rPr>
-        <w:t xml:space="preserve"> room schedule.</w:t>
+        <w:t xml:space="preserve"> the room schedule.</w:t>
       </w:r>
     </w:p>
     <w:p>
@@ -1036,14 +907,12 @@
           <w:numId w:val="8"/>
         </w:numPr>
       </w:pPr>
-      <w:proofErr w:type="spellStart"/>
       <w:r>
         <w:rPr>
           <w:b/>
         </w:rPr>
         <w:t>schedule_item</w:t>
       </w:r>
-      <w:proofErr w:type="spellEnd"/>
       <w:r>
         <w:t xml:space="preserve"> </w:t>
       </w:r>
@@ -1072,21 +941,7 @@
         <w:rPr>
           <w:b/>
         </w:rPr>
-        <w:t>ser/</w:t>
-      </w:r>
-      <w:proofErr w:type="spellStart"/>
-      <w:r>
-        <w:rPr>
-          <w:b/>
-        </w:rPr>
-        <w:t>group_id</w:t>
-      </w:r>
-      <w:proofErr w:type="spellEnd"/>
-      <w:r>
-        <w:rPr>
-          <w:b/>
-        </w:rPr>
-        <w:t xml:space="preserve"> – </w:t>
+        <w:t xml:space="preserve">ser/group_id – </w:t>
       </w:r>
       <w:r>
         <w:t>either/or – not both.</w:t>
@@ -1100,7 +955,6 @@
           <w:numId w:val="8"/>
         </w:numPr>
       </w:pPr>
-      <w:proofErr w:type="gramStart"/>
       <w:r>
         <w:rPr>
           <w:b/>
@@ -1111,14 +965,7 @@
         <w:rPr>
           <w:b/>
         </w:rPr>
-        <w:t xml:space="preserve"> (</w:t>
-      </w:r>
-      <w:proofErr w:type="gramEnd"/>
-      <w:r>
-        <w:rPr>
-          <w:b/>
-        </w:rPr>
-        <w:t>may be empty)</w:t>
+        <w:t xml:space="preserve"> (may be empty)</w:t>
       </w:r>
       <w:r>
         <w:rPr>
@@ -1223,15 +1070,7 @@
         <w:t xml:space="preserve">) </w:t>
       </w:r>
       <w:r>
-        <w:t xml:space="preserve">-  The code can be looked up using the </w:t>
-      </w:r>
-      <w:proofErr w:type="spellStart"/>
-      <w:r>
-        <w:t>UserMessages</w:t>
-      </w:r>
-      <w:proofErr w:type="spellEnd"/>
-      <w:r>
-        <w:t xml:space="preserve"> model or None for success. </w:t>
+        <w:t xml:space="preserve">-  The code can be looked up using the UserMessages model or None for success. </w:t>
       </w:r>
     </w:p>
     <w:p/>
@@ -1246,37 +1085,13 @@
     <w:p/>
     <w:p>
       <w:r>
-        <w:t xml:space="preserve">Functions that modify/create a scheduled event.  There’s more options that could be built here – notably, </w:t>
-      </w:r>
-      <w:proofErr w:type="spellStart"/>
-      <w:r>
-        <w:t>get_sc</w:t>
-      </w:r>
-      <w:r>
-        <w:t>heduled_event</w:t>
-      </w:r>
-      <w:proofErr w:type="spellEnd"/>
-      <w:r>
-        <w:t xml:space="preserve"> (based on event id</w:t>
-      </w:r>
-      <w:r>
-        <w:t xml:space="preserve">) to get more details, and </w:t>
-      </w:r>
-      <w:proofErr w:type="spellStart"/>
-      <w:r>
-        <w:t>get_parent</w:t>
-      </w:r>
-      <w:proofErr w:type="spellEnd"/>
-      <w:r>
-        <w:t xml:space="preserve"> and </w:t>
-      </w:r>
-      <w:proofErr w:type="spellStart"/>
-      <w:r>
-        <w:t>get_child</w:t>
-      </w:r>
-      <w:proofErr w:type="spellEnd"/>
-      <w:r>
-        <w:t>.</w:t>
+        <w:t>Functions that modify/create a scheduled event.  There’s more options that could be built here – notably, get_sc</w:t>
+      </w:r>
+      <w:r>
+        <w:t>heduled_event (based on event id</w:t>
+      </w:r>
+      <w:r>
+        <w:t>) to get more details, and get_parent and get_child.</w:t>
       </w:r>
     </w:p>
     <w:p>
@@ -1286,27 +1101,17 @@
       <w:r>
         <w:t xml:space="preserve">DONE - </w:t>
       </w:r>
-      <w:proofErr w:type="spellStart"/>
       <w:r>
         <w:t>create_</w:t>
       </w:r>
       <w:r>
         <w:t>occurrence</w:t>
       </w:r>
-      <w:proofErr w:type="spellEnd"/>
-    </w:p>
-    <w:p/>
-    <w:p>
-      <w:r>
-        <w:t xml:space="preserve">The operation that makes a </w:t>
-      </w:r>
-      <w:proofErr w:type="gramStart"/>
-      <w:r>
-        <w:t>brand new</w:t>
-      </w:r>
-      <w:proofErr w:type="gramEnd"/>
-      <w:r>
-        <w:t xml:space="preserve"> event at the place and time given.  It will check for conflicts and send alerts for people-related conflicts at present.</w:t>
+    </w:p>
+    <w:p/>
+    <w:p>
+      <w:r>
+        <w:t>The operation that makes a brand new event at the place and time given.  It will check for conflicts and send alerts for people-related conflicts at present.</w:t>
       </w:r>
     </w:p>
     <w:p/>
@@ -1344,14 +1149,12 @@
           <w:numId w:val="1"/>
         </w:numPr>
       </w:pPr>
-      <w:proofErr w:type="spellStart"/>
       <w:r>
         <w:rPr>
           <w:b/>
         </w:rPr>
         <w:t>foreign_event_id</w:t>
       </w:r>
-      <w:proofErr w:type="spellEnd"/>
       <w:r>
         <w:rPr>
           <w:b/>
@@ -1362,17 +1165,7 @@
         <w:t xml:space="preserve">– the event </w:t>
       </w:r>
       <w:r>
-        <w:t xml:space="preserve">whose description is being used, currently this is a </w:t>
-      </w:r>
-      <w:proofErr w:type="spellStart"/>
-      <w:proofErr w:type="gramStart"/>
-      <w:r>
-        <w:t>gbe.Event</w:t>
-      </w:r>
-      <w:proofErr w:type="spellEnd"/>
-      <w:proofErr w:type="gramEnd"/>
-      <w:r>
-        <w:t>.</w:t>
+        <w:t>whose description is being used, currently this is a gbe.Event.</w:t>
       </w:r>
     </w:p>
     <w:p>
@@ -1383,14 +1176,12 @@
           <w:numId w:val="1"/>
         </w:numPr>
       </w:pPr>
-      <w:proofErr w:type="spellStart"/>
       <w:r>
         <w:rPr>
           <w:b/>
         </w:rPr>
         <w:t>start_time</w:t>
       </w:r>
-      <w:proofErr w:type="spellEnd"/>
       <w:r>
         <w:t xml:space="preserve"> – the time, as a timestamp, when the event will start</w:t>
       </w:r>
@@ -1415,14 +1206,12 @@
           <w:numId w:val="1"/>
         </w:numPr>
       </w:pPr>
-      <w:proofErr w:type="spellStart"/>
       <w:r>
         <w:rPr>
           <w:b/>
         </w:rPr>
         <w:t>max_volunteer</w:t>
       </w:r>
-      <w:proofErr w:type="spellEnd"/>
       <w:r>
         <w:t xml:space="preserve"> – integer describing how many volunteers, defaults to 0</w:t>
       </w:r>
@@ -1486,26 +1275,14 @@
           <w:numId w:val="1"/>
         </w:numPr>
       </w:pPr>
-      <w:proofErr w:type="spellStart"/>
       <w:r>
         <w:rPr>
           <w:b/>
         </w:rPr>
         <w:t>parent_event</w:t>
       </w:r>
-      <w:proofErr w:type="spellEnd"/>
-      <w:r>
-        <w:t xml:space="preserve"> – the event (a </w:t>
-      </w:r>
-      <w:proofErr w:type="spellStart"/>
-      <w:proofErr w:type="gramStart"/>
-      <w:r>
-        <w:t>gbe.Event</w:t>
-      </w:r>
-      <w:proofErr w:type="spellEnd"/>
-      <w:proofErr w:type="gramEnd"/>
-      <w:r>
-        <w:t xml:space="preserve">) that </w:t>
+      <w:r>
+        <w:t xml:space="preserve"> – the event (a gbe.Event) that </w:t>
       </w:r>
       <w:r>
         <w:t>this should be a child to – for example, the Show if this is a tech slot or rehearsal.</w:t>
@@ -1553,15 +1330,7 @@
         <w:t xml:space="preserve">a way to provide a unique tag to aid in searching.  This can be used to label the event for what calendar to use, and what list to put it on.  Recommendation </w:t>
       </w:r>
       <w:r>
-        <w:t xml:space="preserve">– put both </w:t>
-      </w:r>
-      <w:proofErr w:type="spellStart"/>
-      <w:r>
-        <w:t>conference_slug</w:t>
-      </w:r>
-      <w:proofErr w:type="spellEnd"/>
-      <w:r>
-        <w:t xml:space="preserve"> and calendar type on the label.</w:t>
+        <w:t>– put both conference_slug and calendar type on the label.</w:t>
       </w:r>
       <w:r>
         <w:t xml:space="preserve"> </w:t>
@@ -1620,17 +1389,7 @@
         <w:t xml:space="preserve"> - </w:t>
       </w:r>
       <w:r>
-        <w:t xml:space="preserve">The </w:t>
-      </w:r>
-      <w:proofErr w:type="spellStart"/>
-      <w:proofErr w:type="gramStart"/>
-      <w:r>
-        <w:t>scheduler.Event</w:t>
-      </w:r>
-      <w:proofErr w:type="spellEnd"/>
-      <w:proofErr w:type="gramEnd"/>
-      <w:r>
-        <w:t xml:space="preserve"> that was created as a result of this request.</w:t>
+        <w:t>The scheduler.Event that was created as a result of this request.</w:t>
       </w:r>
     </w:p>
     <w:p>
@@ -1641,7 +1400,6 @@
           <w:numId w:val="5"/>
         </w:numPr>
       </w:pPr>
-      <w:proofErr w:type="gramStart"/>
       <w:r>
         <w:rPr>
           <w:b/>
@@ -1651,7 +1409,6 @@
       <w:r>
         <w:t>-</w:t>
       </w:r>
-      <w:proofErr w:type="gramEnd"/>
       <w:r>
         <w:t xml:space="preserve"> any warnings.  These imply that the creation was successful, but the following alerts should be considered.  Each warning can include:</w:t>
       </w:r>
@@ -1674,15 +1431,7 @@
         <w:t xml:space="preserve">(required) </w:t>
       </w:r>
       <w:r>
-        <w:t xml:space="preserve">-  The code can be looked up using the </w:t>
-      </w:r>
-      <w:proofErr w:type="spellStart"/>
-      <w:r>
-        <w:t>UserMessages</w:t>
-      </w:r>
-      <w:proofErr w:type="spellEnd"/>
-      <w:r>
-        <w:t xml:space="preserve"> model.</w:t>
+        <w:t>-  The code can be looked up using the UserMessages model.</w:t>
       </w:r>
     </w:p>
     <w:p>
@@ -1702,11 +1451,9 @@
       <w:r>
         <w:t>(</w:t>
       </w:r>
-      <w:proofErr w:type="spellStart"/>
       <w:r>
         <w:t>User</w:t>
       </w:r>
-      <w:proofErr w:type="spellEnd"/>
       <w:r>
         <w:t>) – only in the cases of a schedule conflict, the user having the conflict.</w:t>
       </w:r>
@@ -1719,26 +1466,14 @@
           <w:numId w:val="5"/>
         </w:numPr>
       </w:pPr>
-      <w:proofErr w:type="spellStart"/>
       <w:r>
         <w:rPr>
           <w:b/>
         </w:rPr>
         <w:t>occurence</w:t>
       </w:r>
-      <w:proofErr w:type="spellEnd"/>
-      <w:r>
-        <w:t xml:space="preserve"> (</w:t>
-      </w:r>
-      <w:proofErr w:type="spellStart"/>
-      <w:proofErr w:type="gramStart"/>
-      <w:r>
-        <w:t>scheduler.Events</w:t>
-      </w:r>
-      <w:proofErr w:type="spellEnd"/>
-      <w:proofErr w:type="gramEnd"/>
-      <w:r>
-        <w:t>) – in cases of conflicts, the list of event conflicts.</w:t>
+      <w:r>
+        <w:t xml:space="preserve"> (scheduler.Events) – in cases of conflicts, the list of event conflicts.</w:t>
       </w:r>
     </w:p>
     <w:p>
@@ -1783,13 +1518,8 @@
         <w:t xml:space="preserve">that can be </w:t>
       </w:r>
       <w:r>
-        <w:t xml:space="preserve">translated into a </w:t>
-      </w:r>
-      <w:proofErr w:type="spellStart"/>
-      <w:r>
-        <w:t>UserMessage</w:t>
-      </w:r>
-      <w:proofErr w:type="spellEnd"/>
+        <w:t>translated into a UserMessage</w:t>
+      </w:r>
     </w:p>
     <w:p>
       <w:pPr>
@@ -1816,14 +1546,12 @@
       <w:r>
         <w:t xml:space="preserve">DONE - </w:t>
       </w:r>
-      <w:proofErr w:type="spellStart"/>
       <w:r>
         <w:t>update_</w:t>
       </w:r>
       <w:r>
         <w:t>occurrence</w:t>
       </w:r>
-      <w:proofErr w:type="spellEnd"/>
     </w:p>
     <w:p/>
     <w:p>
@@ -1881,16 +1609,12 @@
         </w:rPr>
         <w:t>(</w:t>
       </w:r>
-      <w:proofErr w:type="spellStart"/>
-      <w:proofErr w:type="gramStart"/>
       <w:r>
         <w:rPr>
           <w:b/>
         </w:rPr>
         <w:t>scheduler.Event</w:t>
       </w:r>
-      <w:proofErr w:type="spellEnd"/>
-      <w:proofErr w:type="gramEnd"/>
       <w:r>
         <w:rPr>
           <w:b/>
@@ -1933,14 +1657,12 @@
           <w:numId w:val="1"/>
         </w:numPr>
       </w:pPr>
-      <w:proofErr w:type="spellStart"/>
       <w:r>
         <w:rPr>
           <w:b/>
         </w:rPr>
         <w:t>start_time</w:t>
       </w:r>
-      <w:proofErr w:type="spellEnd"/>
       <w:r>
         <w:t xml:space="preserve"> – the time, as a timestamp, when the event will start</w:t>
       </w:r>
@@ -1953,14 +1675,12 @@
           <w:numId w:val="1"/>
         </w:numPr>
       </w:pPr>
-      <w:proofErr w:type="spellStart"/>
       <w:r>
         <w:rPr>
           <w:b/>
         </w:rPr>
         <w:t>max_volunteer</w:t>
       </w:r>
-      <w:proofErr w:type="spellEnd"/>
       <w:r>
         <w:t xml:space="preserve"> – integer describing how many volunteers, defaults to 0</w:t>
       </w:r>
@@ -1980,27 +1700,17 @@
         <w:t>people</w:t>
       </w:r>
       <w:r>
-        <w:t xml:space="preserve"> – a list of </w:t>
-      </w:r>
-      <w:proofErr w:type="spellStart"/>
-      <w:r>
-        <w:t>dicts</w:t>
-      </w:r>
-      <w:proofErr w:type="spellEnd"/>
-      <w:r>
-        <w:t xml:space="preserve"> for the people involved in the event and the relevant details for their participation.  </w:t>
+        <w:t xml:space="preserve"> – a list of dicts for the people involved in the event and the relevant details for their participation.  </w:t>
       </w:r>
       <w:r>
         <w:t xml:space="preserve">This is the same structure as </w:t>
       </w:r>
-      <w:proofErr w:type="spellStart"/>
       <w:r>
         <w:rPr>
           <w:i/>
         </w:rPr>
         <w:t>create_scheduled_event</w:t>
       </w:r>
-      <w:proofErr w:type="spellEnd"/>
       <w:r>
         <w:t>.  Sending this structure implies that the existing roles should be cleared, and the new ones inserted.</w:t>
       </w:r>
@@ -2029,18 +1739,10 @@
         <w:t>ocations</w:t>
       </w:r>
       <w:r>
-        <w:t xml:space="preserve"> – a list of the places consumed by this event.  Must be a list of 0 or more </w:t>
-      </w:r>
-      <w:proofErr w:type="gramStart"/>
-      <w:r>
-        <w:t>Locations.</w:t>
-      </w:r>
-      <w:r>
-        <w:t xml:space="preserve">  .</w:t>
-      </w:r>
-      <w:proofErr w:type="gramEnd"/>
-      <w:r>
-        <w:t xml:space="preserve">  Sending this structure implies that the existing locations should be cleared, and the new ones inserted.</w:t>
+        <w:t xml:space="preserve"> – a list of the places consumed by this event.  Must be a list of 0 or more Locations.</w:t>
+      </w:r>
+      <w:r>
+        <w:t xml:space="preserve">  .  Sending this structure implies that the existing locations should be cleared, and the new ones inserted.</w:t>
       </w:r>
       <w:r>
         <w:t xml:space="preserve">  “None” means leave the current settings alone.</w:t>
@@ -2054,26 +1756,14 @@
           <w:numId w:val="1"/>
         </w:numPr>
       </w:pPr>
-      <w:proofErr w:type="spellStart"/>
       <w:r>
         <w:rPr>
           <w:b/>
         </w:rPr>
         <w:t>parent_event</w:t>
       </w:r>
-      <w:proofErr w:type="spellEnd"/>
-      <w:r>
-        <w:t xml:space="preserve"> – the event (a </w:t>
-      </w:r>
-      <w:proofErr w:type="spellStart"/>
-      <w:proofErr w:type="gramStart"/>
-      <w:r>
-        <w:t>gbe.Event</w:t>
-      </w:r>
-      <w:proofErr w:type="spellEnd"/>
-      <w:proofErr w:type="gramEnd"/>
-      <w:r>
-        <w:t>) that this should be a child to – for example, the Show if this is a tech slot or rehearsal.</w:t>
+      <w:r>
+        <w:t xml:space="preserve"> – the event (a gbe.Event) that this should be a child to – for example, the Show if this is a tech slot or rehearsal.</w:t>
       </w:r>
       <w:r>
         <w:t xml:space="preserve">  Changes the parent from any previous parents to this one.</w:t>
@@ -2153,17 +1843,7 @@
         <w:t>the updated</w:t>
       </w:r>
       <w:r>
-        <w:t xml:space="preserve"> </w:t>
-      </w:r>
-      <w:proofErr w:type="spellStart"/>
-      <w:proofErr w:type="gramStart"/>
-      <w:r>
-        <w:t>scheduler.Event</w:t>
-      </w:r>
-      <w:proofErr w:type="spellEnd"/>
-      <w:proofErr w:type="gramEnd"/>
-      <w:r>
-        <w:t xml:space="preserve"> that was </w:t>
+        <w:t xml:space="preserve"> scheduler.Event that was </w:t>
       </w:r>
       <w:r>
         <w:t>altered</w:t>
@@ -2183,7 +1863,6 @@
           <w:numId w:val="5"/>
         </w:numPr>
       </w:pPr>
-      <w:proofErr w:type="gramStart"/>
       <w:r>
         <w:rPr>
           <w:b/>
@@ -2193,7 +1872,6 @@
       <w:r>
         <w:t>-</w:t>
       </w:r>
-      <w:proofErr w:type="gramEnd"/>
       <w:r>
         <w:t xml:space="preserve"> any warnings.  These imply that the creation was successful, but the following alerts should be considered.  Each warning can include:</w:t>
       </w:r>
@@ -2216,15 +1894,7 @@
         <w:t xml:space="preserve">(required) </w:t>
       </w:r>
       <w:r>
-        <w:t xml:space="preserve">-  The code can be looked up using the </w:t>
-      </w:r>
-      <w:proofErr w:type="spellStart"/>
-      <w:r>
-        <w:t>UserMessages</w:t>
-      </w:r>
-      <w:proofErr w:type="spellEnd"/>
-      <w:r>
-        <w:t xml:space="preserve"> model.</w:t>
+        <w:t>-  The code can be looked up using the UserMessages model.</w:t>
       </w:r>
     </w:p>
     <w:p>
@@ -2244,11 +1914,9 @@
       <w:r>
         <w:t>(</w:t>
       </w:r>
-      <w:proofErr w:type="spellStart"/>
       <w:r>
         <w:t>User</w:t>
       </w:r>
-      <w:proofErr w:type="spellEnd"/>
       <w:r>
         <w:t>) – only in the cases of a schedule conflict, the user having the conflict.</w:t>
       </w:r>
@@ -2268,17 +1936,7 @@
         <w:t>conflicts</w:t>
       </w:r>
       <w:r>
-        <w:t xml:space="preserve"> (</w:t>
-      </w:r>
-      <w:proofErr w:type="spellStart"/>
-      <w:proofErr w:type="gramStart"/>
-      <w:r>
-        <w:t>scheduler.Events</w:t>
-      </w:r>
-      <w:proofErr w:type="spellEnd"/>
-      <w:proofErr w:type="gramEnd"/>
-      <w:r>
-        <w:t>) – in cases of conflicts, the list of event conflicts.</w:t>
+        <w:t xml:space="preserve"> (scheduler.Events) – in cases of conflicts, the list of event conflicts.</w:t>
       </w:r>
     </w:p>
     <w:p>
@@ -2302,15 +1960,7 @@
         <w:t>rrors</w:t>
       </w:r>
       <w:r>
-        <w:t xml:space="preserve"> (required, if failure) – if no event could be provided, this is required.  A </w:t>
-      </w:r>
-      <w:proofErr w:type="spellStart"/>
-      <w:r>
-        <w:t>UserMessage</w:t>
-      </w:r>
-      <w:proofErr w:type="spellEnd"/>
-      <w:r>
-        <w:t xml:space="preserve"> code relaying the nature of the error.</w:t>
+        <w:t xml:space="preserve"> (required, if failure) – if no event could be provided, this is required.  A UserMessage code relaying the nature of the error.</w:t>
       </w:r>
     </w:p>
     <w:p/>
@@ -2321,9 +1971,6 @@
       <w:r>
         <w:t xml:space="preserve">DONE - </w:t>
       </w:r>
-      <w:bookmarkStart w:id="0" w:name="_GoBack"/>
-      <w:bookmarkEnd w:id="0"/>
-      <w:proofErr w:type="spellStart"/>
       <w:r>
         <w:t>delete</w:t>
       </w:r>
@@ -2333,7 +1980,6 @@
       <w:r>
         <w:t>occurrence</w:t>
       </w:r>
-      <w:proofErr w:type="spellEnd"/>
     </w:p>
     <w:p/>
     <w:p>
@@ -2394,16 +2040,12 @@
         </w:rPr>
         <w:t>(</w:t>
       </w:r>
-      <w:proofErr w:type="spellStart"/>
-      <w:proofErr w:type="gramStart"/>
       <w:r>
         <w:rPr>
           <w:b/>
         </w:rPr>
         <w:t>scheduler.Event</w:t>
       </w:r>
-      <w:proofErr w:type="spellEnd"/>
-      <w:proofErr w:type="gramEnd"/>
       <w:r>
         <w:rPr>
           <w:b/>
@@ -2454,7 +2096,6 @@
           <w:numId w:val="5"/>
         </w:numPr>
       </w:pPr>
-      <w:proofErr w:type="gramStart"/>
       <w:r>
         <w:rPr>
           <w:b/>
@@ -2464,7 +2105,6 @@
       <w:r>
         <w:t>-</w:t>
       </w:r>
-      <w:proofErr w:type="gramEnd"/>
       <w:r>
         <w:t xml:space="preserve"> any warnings.  These imply that the </w:t>
       </w:r>
@@ -2493,15 +2133,7 @@
         <w:t xml:space="preserve">(required) </w:t>
       </w:r>
       <w:r>
-        <w:t xml:space="preserve">-  The code can be looked up using the </w:t>
-      </w:r>
-      <w:proofErr w:type="spellStart"/>
-      <w:r>
-        <w:t>UserMessages</w:t>
-      </w:r>
-      <w:proofErr w:type="spellEnd"/>
-      <w:r>
-        <w:t xml:space="preserve"> model.</w:t>
+        <w:t>-  The code can be looked up using the UserMessages model.</w:t>
       </w:r>
     </w:p>
     <w:p>
@@ -2531,15 +2163,7 @@
         <w:t>delete failed</w:t>
       </w:r>
       <w:r>
-        <w:t xml:space="preserve">.  A </w:t>
-      </w:r>
-      <w:proofErr w:type="spellStart"/>
-      <w:r>
-        <w:t>UserMessage</w:t>
-      </w:r>
-      <w:proofErr w:type="spellEnd"/>
-      <w:r>
-        <w:t xml:space="preserve"> code relaying the nature of the error.</w:t>
+        <w:t>.  A UserMessage code relaying the nature of the error.</w:t>
       </w:r>
     </w:p>
     <w:p/>
@@ -2547,14 +2171,12 @@
       <w:pPr>
         <w:pStyle w:val="Heading4"/>
       </w:pPr>
-      <w:proofErr w:type="spellStart"/>
       <w:r>
         <w:t>delete_</w:t>
       </w:r>
       <w:r>
         <w:t>all</w:t>
       </w:r>
-      <w:proofErr w:type="spellEnd"/>
       <w:r>
         <w:t xml:space="preserve"> </w:t>
       </w:r>
@@ -2565,21 +2187,11 @@
     <w:p/>
     <w:p>
       <w:r>
-        <w:t xml:space="preserve">Same as </w:t>
-      </w:r>
-      <w:proofErr w:type="spellStart"/>
-      <w:r>
-        <w:t>delete_scheduled_event</w:t>
-      </w:r>
-      <w:proofErr w:type="spellEnd"/>
-      <w:r>
-        <w:t xml:space="preserve">, but for the set of events referencing this </w:t>
-      </w:r>
-      <w:proofErr w:type="spellStart"/>
+        <w:t xml:space="preserve">Same as delete_scheduled_event, but for the set of events referencing this </w:t>
+      </w:r>
       <w:r>
         <w:t>foreign_event_id</w:t>
       </w:r>
-      <w:proofErr w:type="spellEnd"/>
     </w:p>
     <w:p/>
     <w:p>
@@ -2616,14 +2228,12 @@
           <w:numId w:val="1"/>
         </w:numPr>
       </w:pPr>
-      <w:proofErr w:type="spellStart"/>
       <w:r>
         <w:rPr>
           <w:b/>
         </w:rPr>
         <w:t>foreign_event_id</w:t>
       </w:r>
-      <w:proofErr w:type="spellEnd"/>
       <w:r>
         <w:t xml:space="preserve"> – the event that all of the scheduled events reference.</w:t>
       </w:r>
@@ -2656,7 +2266,6 @@
           <w:numId w:val="5"/>
         </w:numPr>
       </w:pPr>
-      <w:proofErr w:type="gramStart"/>
       <w:r>
         <w:rPr>
           <w:b/>
@@ -2666,7 +2275,6 @@
       <w:r>
         <w:t>-</w:t>
       </w:r>
-      <w:proofErr w:type="gramEnd"/>
       <w:r>
         <w:t xml:space="preserve"> any warnings.  These imply that the deletion was successful, but the following alerts should be considered.  Each warning can include:</w:t>
       </w:r>
@@ -2689,15 +2297,7 @@
         <w:t xml:space="preserve">(required) </w:t>
       </w:r>
       <w:r>
-        <w:t xml:space="preserve">-  The code can be looked up using the </w:t>
-      </w:r>
-      <w:proofErr w:type="spellStart"/>
-      <w:r>
-        <w:t>UserMessages</w:t>
-      </w:r>
-      <w:proofErr w:type="spellEnd"/>
-      <w:r>
-        <w:t xml:space="preserve"> model.</w:t>
+        <w:t>-  The code can be looked up using the UserMessages model.</w:t>
       </w:r>
     </w:p>
     <w:p>
@@ -2721,15 +2321,7 @@
         <w:t>rrors</w:t>
       </w:r>
       <w:r>
-        <w:t xml:space="preserve"> (required, if failure) – delete failed.  A </w:t>
-      </w:r>
-      <w:proofErr w:type="spellStart"/>
-      <w:r>
-        <w:t>UserMessage</w:t>
-      </w:r>
-      <w:proofErr w:type="spellEnd"/>
-      <w:r>
-        <w:t xml:space="preserve"> code relaying the nature of the error.</w:t>
+        <w:t xml:space="preserve"> (required, if failure) – delete failed.  A UserMessage code relaying the nature of the error.</w:t>
       </w:r>
     </w:p>
     <w:p/>
@@ -2738,11 +2330,9 @@
       <w:pPr>
         <w:pStyle w:val="Heading4"/>
       </w:pPr>
-      <w:proofErr w:type="spellStart"/>
       <w:r>
         <w:t>check_conflicts</w:t>
       </w:r>
-      <w:proofErr w:type="spellEnd"/>
     </w:p>
     <w:p>
       <w:r>
@@ -2782,16 +2372,12 @@
         </w:rPr>
         <w:t>(</w:t>
       </w:r>
-      <w:proofErr w:type="spellStart"/>
-      <w:proofErr w:type="gramStart"/>
       <w:r>
         <w:rPr>
           <w:b/>
         </w:rPr>
         <w:t>scheduler.Event</w:t>
       </w:r>
-      <w:proofErr w:type="spellEnd"/>
-      <w:proofErr w:type="gramEnd"/>
       <w:r>
         <w:rPr>
           <w:b/>
@@ -2934,14 +2520,12 @@
       <w:r>
         <w:t xml:space="preserve">DONE - </w:t>
       </w:r>
-      <w:proofErr w:type="spellStart"/>
       <w:r>
         <w:t>get_</w:t>
       </w:r>
       <w:r>
         <w:t>bookings</w:t>
       </w:r>
-      <w:proofErr w:type="spellEnd"/>
     </w:p>
     <w:p>
       <w:pPr>
@@ -3000,7 +2584,6 @@
           <w:numId w:val="1"/>
         </w:numPr>
       </w:pPr>
-      <w:proofErr w:type="spellStart"/>
       <w:r>
         <w:rPr>
           <w:b/>
@@ -3013,7 +2596,6 @@
         </w:rPr>
         <w:t>_id</w:t>
       </w:r>
-      <w:proofErr w:type="spellEnd"/>
       <w:r>
         <w:rPr>
           <w:b/>
@@ -3026,16 +2608,12 @@
         </w:rPr>
         <w:t>(</w:t>
       </w:r>
-      <w:proofErr w:type="spellStart"/>
-      <w:proofErr w:type="gramStart"/>
       <w:r>
         <w:rPr>
           <w:b/>
         </w:rPr>
         <w:t>scheduler.Event</w:t>
       </w:r>
-      <w:proofErr w:type="spellEnd"/>
-      <w:proofErr w:type="gramEnd"/>
       <w:r>
         <w:rPr>
           <w:b/>
@@ -3158,15 +2736,7 @@
         <w:t xml:space="preserve">(required) </w:t>
       </w:r>
       <w:r>
-        <w:t xml:space="preserve">-  The code can be looked up using the </w:t>
-      </w:r>
-      <w:proofErr w:type="spellStart"/>
-      <w:r>
-        <w:t>UserMessages</w:t>
-      </w:r>
-      <w:proofErr w:type="spellEnd"/>
-      <w:r>
-        <w:t xml:space="preserve"> model or None for success.</w:t>
+        <w:t>-  The code can be looked up using the UserMessages model or None for success.</w:t>
       </w:r>
     </w:p>
     <w:p/>
@@ -3178,23 +2748,31 @@
     <w:p>
       <w:pPr>
         <w:pStyle w:val="Heading4"/>
-      </w:pPr>
-      <w:r>
-        <w:t xml:space="preserve">DONE - </w:t>
-      </w:r>
-      <w:proofErr w:type="spellStart"/>
-      <w:r>
-        <w:t>remove_booking</w:t>
-      </w:r>
-      <w:proofErr w:type="spellEnd"/>
-    </w:p>
-    <w:p/>
-    <w:p>
-      <w:r>
-        <w:t>Remove this assignment to the event.  Touches only that booking.</w:t>
-      </w:r>
-    </w:p>
-    <w:p/>
+        <w:rPr>
+          <w:i w:val="0"/>
+        </w:rPr>
+      </w:pPr>
+      <w:r>
+        <w:t xml:space="preserve">DONE - get_all_container_bookings </w:t>
+      </w:r>
+    </w:p>
+    <w:p>
+      <w:r>
+        <w:t xml:space="preserve">Gets the bookings for which these occurrence_ids are the parents.  This is meant to solve the problem of a show or staff area where the </w:t>
+      </w:r>
+      <w:r>
+        <w:t xml:space="preserve">assignment of people is not at the given occurrence level, but in it’s children.  </w:t>
+      </w:r>
+      <w:r>
+        <w:t xml:space="preserve">Note, this doesn’t include the event </w:t>
+      </w:r>
+      <w:r>
+        <w:t xml:space="preserve">occurrence </w:t>
+      </w:r>
+      <w:r>
+        <w:t>itself, for that you need get_bookings.</w:t>
+      </w:r>
+    </w:p>
     <w:p>
       <w:pPr>
         <w:rPr>
@@ -3233,29 +2811,13 @@
         <w:rPr>
           <w:b/>
         </w:rPr>
-        <w:t xml:space="preserve">occurrence </w:t>
-      </w:r>
-      <w:r>
-        <w:rPr>
-          <w:b/>
-        </w:rPr>
-        <w:t>(</w:t>
-      </w:r>
-      <w:proofErr w:type="spellStart"/>
-      <w:proofErr w:type="gramStart"/>
-      <w:r>
-        <w:rPr>
-          <w:b/>
-        </w:rPr>
-        <w:t>scheduler.Event</w:t>
-      </w:r>
-      <w:proofErr w:type="spellEnd"/>
-      <w:proofErr w:type="gramEnd"/>
-      <w:r>
-        <w:rPr>
-          <w:b/>
-        </w:rPr>
-        <w:t>)</w:t>
+        <w:t>occurrence</w:t>
+      </w:r>
+      <w:r>
+        <w:rPr>
+          <w:b/>
+        </w:rPr>
+        <w:t>_id</w:t>
       </w:r>
       <w:r>
         <w:rPr>
@@ -3267,10 +2829,16 @@
         <w:rPr>
           <w:b/>
         </w:rPr>
+        <w:t xml:space="preserve">(scheduler.Event) </w:t>
+      </w:r>
+      <w:r>
+        <w:rPr>
+          <w:b/>
+        </w:rPr>
         <w:t xml:space="preserve"> </w:t>
       </w:r>
       <w:r>
-        <w:t>– the event which is being changed.</w:t>
+        <w:t>– of the event which is being changed.</w:t>
       </w:r>
     </w:p>
     <w:p>
@@ -3282,7 +2850,7 @@
         </w:numPr>
       </w:pPr>
       <w:r>
-        <w:t>Optional (one of the following is required):</w:t>
+        <w:t>Optional:</w:t>
       </w:r>
     </w:p>
     <w:p>
@@ -3293,22 +2861,8 @@
           <w:numId w:val="1"/>
         </w:numPr>
       </w:pPr>
-      <w:proofErr w:type="spellStart"/>
-      <w:r>
-        <w:rPr>
-          <w:b/>
-        </w:rPr>
-        <w:t>booking_id</w:t>
-      </w:r>
-      <w:proofErr w:type="spellEnd"/>
-      <w:r>
-        <w:rPr>
-          <w:b/>
-        </w:rPr>
-        <w:t xml:space="preserve"> – </w:t>
-      </w:r>
-      <w:r>
-        <w:t>integer for the specific booking that will be removed.</w:t>
+      <w:r>
+        <w:t>Role = the role given as part of the assignment</w:t>
       </w:r>
     </w:p>
     <w:p>
@@ -3335,7 +2889,25 @@
         <w:pStyle w:val="ListParagraph"/>
         <w:numPr>
           <w:ilvl w:val="0"/>
-          <w:numId w:val="5"/>
+          <w:numId w:val="1"/>
+        </w:numPr>
+      </w:pPr>
+      <w:r>
+        <w:rPr>
+          <w:b/>
+        </w:rPr>
+        <w:t>people</w:t>
+      </w:r>
+      <w:r>
+        <w:t xml:space="preserve"> – a list of the people involved in the event and the relevant details for their participation.  A given item in the list can be either a group, or a person (see the following sections). </w:t>
+      </w:r>
+    </w:p>
+    <w:p>
+      <w:pPr>
+        <w:pStyle w:val="ListParagraph"/>
+        <w:numPr>
+          <w:ilvl w:val="0"/>
+          <w:numId w:val="1"/>
         </w:numPr>
       </w:pPr>
       <w:r>
@@ -3348,190 +2920,7 @@
         <w:t xml:space="preserve">(required) </w:t>
       </w:r>
       <w:r>
-        <w:t xml:space="preserve">-  The code can be looked up using the </w:t>
-      </w:r>
-      <w:proofErr w:type="spellStart"/>
-      <w:r>
-        <w:t>UserMessages</w:t>
-      </w:r>
-      <w:proofErr w:type="spellEnd"/>
-      <w:r>
-        <w:t xml:space="preserve"> model or None for success.</w:t>
-      </w:r>
-    </w:p>
-    <w:p>
-      <w:pPr>
-        <w:pStyle w:val="Heading3"/>
-      </w:pPr>
-      <w:r>
-        <w:t>Individual Functions</w:t>
-      </w:r>
-    </w:p>
-    <w:p/>
-    <w:p>
-      <w:r>
-        <w:t>Cases of the booking item being 1:1 with a human being.  Solo performers, teachers, staff leads – etc.</w:t>
-      </w:r>
-    </w:p>
-    <w:p/>
-    <w:p>
-      <w:r>
-        <w:t>The construct for a “person” is:</w:t>
-      </w:r>
-    </w:p>
-    <w:p/>
-    <w:p>
-      <w:pPr>
-        <w:pStyle w:val="ListParagraph"/>
-        <w:numPr>
-          <w:ilvl w:val="0"/>
-          <w:numId w:val="1"/>
-        </w:numPr>
-      </w:pPr>
-      <w:proofErr w:type="spellStart"/>
-      <w:r>
-        <w:rPr>
-          <w:b/>
-        </w:rPr>
-        <w:t>booking_id</w:t>
-      </w:r>
-      <w:proofErr w:type="spellEnd"/>
-      <w:r>
-        <w:t xml:space="preserve"> (required</w:t>
-      </w:r>
-      <w:r>
-        <w:t xml:space="preserve"> after creation</w:t>
-      </w:r>
-      <w:r>
-        <w:t xml:space="preserve">, </w:t>
-      </w:r>
-      <w:proofErr w:type="spellStart"/>
-      <w:r>
-        <w:t>int</w:t>
-      </w:r>
-      <w:proofErr w:type="spellEnd"/>
-      <w:r>
-        <w:t>) – identifier that uniquely identified the assignment of THIS person, to THIS event, in THIS way.  It’s the resource allocation id.</w:t>
-      </w:r>
-    </w:p>
-    <w:p>
-      <w:pPr>
-        <w:pStyle w:val="ListParagraph"/>
-        <w:numPr>
-          <w:ilvl w:val="0"/>
-          <w:numId w:val="1"/>
-        </w:numPr>
-      </w:pPr>
-      <w:r>
-        <w:rPr>
-          <w:b/>
-        </w:rPr>
-        <w:t>User</w:t>
-      </w:r>
-      <w:r>
-        <w:t xml:space="preserve"> (required</w:t>
-      </w:r>
-      <w:r>
-        <w:t xml:space="preserve">) – the private id that is a unique identifier of the HUMAN being identified.  Used for checking conflicts. </w:t>
-      </w:r>
-    </w:p>
-    <w:p>
-      <w:pPr>
-        <w:pStyle w:val="ListParagraph"/>
-        <w:numPr>
-          <w:ilvl w:val="0"/>
-          <w:numId w:val="1"/>
-        </w:numPr>
-      </w:pPr>
-      <w:proofErr w:type="spellStart"/>
-      <w:r>
-        <w:rPr>
-          <w:b/>
-        </w:rPr>
-        <w:t>public_id</w:t>
-      </w:r>
-      <w:proofErr w:type="spellEnd"/>
-      <w:r>
-        <w:rPr>
-          <w:b/>
-        </w:rPr>
-        <w:t xml:space="preserve"> </w:t>
-      </w:r>
-      <w:r>
-        <w:t xml:space="preserve">(optional, </w:t>
-      </w:r>
-      <w:proofErr w:type="spellStart"/>
-      <w:r>
-        <w:t>int</w:t>
-      </w:r>
-      <w:proofErr w:type="spellEnd"/>
-      <w:r>
-        <w:t xml:space="preserve">) – the public id for something that can be used to publicize this scheduled event.  It’s the responsibility of the caller to be sure that this id has an appropriate relationship with the </w:t>
-      </w:r>
-      <w:r>
-        <w:t>User</w:t>
-      </w:r>
-      <w:r>
-        <w:t xml:space="preserve">.  In </w:t>
-      </w:r>
-      <w:proofErr w:type="gramStart"/>
-      <w:r>
-        <w:t>GBE</w:t>
-      </w:r>
-      <w:proofErr w:type="gramEnd"/>
-      <w:r>
-        <w:t xml:space="preserve"> this would be the persona id.  If this is not provided, the person’s role and name won’t be listed.</w:t>
-      </w:r>
-    </w:p>
-    <w:p>
-      <w:pPr>
-        <w:pStyle w:val="ListParagraph"/>
-        <w:numPr>
-          <w:ilvl w:val="0"/>
-          <w:numId w:val="1"/>
-        </w:numPr>
-      </w:pPr>
-      <w:r>
-        <w:rPr>
-          <w:b/>
-        </w:rPr>
-        <w:t xml:space="preserve">role </w:t>
-      </w:r>
-      <w:r>
-        <w:t>(optional, string)</w:t>
-      </w:r>
-      <w:r>
-        <w:t xml:space="preserve"> – a descriptor for this person’s relationship to this event.  </w:t>
-      </w:r>
-    </w:p>
-    <w:p>
-      <w:pPr>
-        <w:pStyle w:val="ListParagraph"/>
-        <w:numPr>
-          <w:ilvl w:val="0"/>
-          <w:numId w:val="1"/>
-        </w:numPr>
-      </w:pPr>
-      <w:r>
-        <w:rPr>
-          <w:b/>
-        </w:rPr>
-        <w:t>label</w:t>
-      </w:r>
-      <w:r>
-        <w:rPr>
-          <w:b/>
-        </w:rPr>
-        <w:t xml:space="preserve"> </w:t>
-      </w:r>
-      <w:r>
-        <w:t>(optional, string) –</w:t>
-      </w:r>
-      <w:r>
-        <w:t xml:space="preserve"> a string</w:t>
-      </w:r>
-      <w:r>
-        <w:t xml:space="preserve"> describing the relationship</w:t>
+        <w:t>-  The code can be looked up using the UserMessages model or None for success.</w:t>
       </w:r>
     </w:p>
     <w:p/>
@@ -3540,40 +2929,16 @@
         <w:pStyle w:val="Heading4"/>
       </w:pPr>
       <w:r>
-        <w:t xml:space="preserve">DONE (within Event) - </w:t>
-      </w:r>
-      <w:proofErr w:type="spellStart"/>
-      <w:r>
-        <w:t>add_</w:t>
-      </w:r>
-      <w:r>
-        <w:t>person</w:t>
-      </w:r>
-      <w:proofErr w:type="spellEnd"/>
-      <w:r>
-        <w:t>,</w:t>
-      </w:r>
-    </w:p>
-    <w:p>
-      <w:pPr>
-        <w:pStyle w:val="Heading4"/>
-      </w:pPr>
-      <w:r>
-        <w:t xml:space="preserve">DONE in IDD - </w:t>
-      </w:r>
-      <w:r>
-        <w:t xml:space="preserve"> </w:t>
-      </w:r>
-      <w:proofErr w:type="spellStart"/>
-      <w:r>
-        <w:t>set_booking</w:t>
-      </w:r>
-      <w:proofErr w:type="spellEnd"/>
-    </w:p>
-    <w:p/>
-    <w:p>
-      <w:r>
-        <w:t>Assign people to the event.  Assigning the same person twice is allowed, but will cause a conflict warning.  Does not change any existing assignments.</w:t>
+        <w:t xml:space="preserve">DONE - </w:t>
+      </w:r>
+      <w:r>
+        <w:t>remove_booking</w:t>
+      </w:r>
+    </w:p>
+    <w:p/>
+    <w:p>
+      <w:r>
+        <w:t>Remove this assignment to the event.  Touches only that booking.</w:t>
       </w:r>
     </w:p>
     <w:p/>
@@ -3611,16 +2976,30 @@
           <w:numId w:val="1"/>
         </w:numPr>
       </w:pPr>
-      <w:proofErr w:type="spellStart"/>
-      <w:proofErr w:type="gramStart"/>
+      <w:r>
+        <w:rPr>
+          <w:b/>
+        </w:rPr>
+        <w:t xml:space="preserve">occurrence </w:t>
+      </w:r>
+      <w:r>
+        <w:rPr>
+          <w:b/>
+        </w:rPr>
+        <w:t>(</w:t>
+      </w:r>
       <w:r>
         <w:rPr>
           <w:b/>
         </w:rPr>
         <w:t>scheduler.Event</w:t>
       </w:r>
-      <w:proofErr w:type="spellEnd"/>
-      <w:proofErr w:type="gramEnd"/>
+      <w:r>
+        <w:rPr>
+          <w:b/>
+        </w:rPr>
+        <w:t>)</w:t>
+      </w:r>
       <w:r>
         <w:rPr>
           <w:b/>
@@ -3635,6 +3014,18 @@
       </w:r>
       <w:r>
         <w:t>– the event which is being changed.</w:t>
+      </w:r>
+    </w:p>
+    <w:p>
+      <w:pPr>
+        <w:pStyle w:val="ListParagraph"/>
+        <w:numPr>
+          <w:ilvl w:val="0"/>
+          <w:numId w:val="1"/>
+        </w:numPr>
+      </w:pPr>
+      <w:r>
+        <w:t>Optional (one of the following is required):</w:t>
       </w:r>
     </w:p>
     <w:p>
@@ -3649,6 +3040,294 @@
         <w:rPr>
           <w:b/>
         </w:rPr>
+        <w:t xml:space="preserve">booking_id – </w:t>
+      </w:r>
+      <w:r>
+        <w:t>integer for the specific booking that will be removed.</w:t>
+      </w:r>
+    </w:p>
+    <w:p>
+      <w:pPr>
+        <w:rPr>
+          <w:b/>
+        </w:rPr>
+      </w:pPr>
+      <w:r>
+        <w:rPr>
+          <w:b/>
+        </w:rPr>
+        <w:t>Outputs</w:t>
+      </w:r>
+      <w:r>
+        <w:rPr>
+          <w:b/>
+        </w:rPr>
+        <w:t>:</w:t>
+      </w:r>
+    </w:p>
+    <w:p>
+      <w:pPr>
+        <w:pStyle w:val="ListParagraph"/>
+        <w:numPr>
+          <w:ilvl w:val="0"/>
+          <w:numId w:val="5"/>
+        </w:numPr>
+      </w:pPr>
+      <w:r>
+        <w:rPr>
+          <w:b/>
+        </w:rPr>
+        <w:t xml:space="preserve">code </w:t>
+      </w:r>
+      <w:r>
+        <w:t xml:space="preserve">(required) </w:t>
+      </w:r>
+      <w:r>
+        <w:t>-  The code can be looked up using the UserMessages model or None for success.</w:t>
+      </w:r>
+    </w:p>
+    <w:p>
+      <w:pPr>
+        <w:pStyle w:val="Heading3"/>
+      </w:pPr>
+      <w:r>
+        <w:t>Individual Functions</w:t>
+      </w:r>
+    </w:p>
+    <w:p/>
+    <w:p>
+      <w:r>
+        <w:t>Cases of the booking item being 1:1 with a human being.  Solo performers, teachers, staff leads – etc.</w:t>
+      </w:r>
+    </w:p>
+    <w:p/>
+    <w:p>
+      <w:r>
+        <w:t>The construct for a “person” is:</w:t>
+      </w:r>
+    </w:p>
+    <w:p/>
+    <w:p>
+      <w:pPr>
+        <w:pStyle w:val="ListParagraph"/>
+        <w:numPr>
+          <w:ilvl w:val="0"/>
+          <w:numId w:val="1"/>
+        </w:numPr>
+      </w:pPr>
+      <w:r>
+        <w:rPr>
+          <w:b/>
+        </w:rPr>
+        <w:t>booking_id</w:t>
+      </w:r>
+      <w:r>
+        <w:t xml:space="preserve"> (required</w:t>
+      </w:r>
+      <w:r>
+        <w:t xml:space="preserve"> after creation</w:t>
+      </w:r>
+      <w:r>
+        <w:t>, int) – identifier that uniquely identified the assignment of THIS person, to THIS event, in THIS way.  It’s the resource allocation id.</w:t>
+      </w:r>
+    </w:p>
+    <w:p>
+      <w:pPr>
+        <w:pStyle w:val="ListParagraph"/>
+        <w:numPr>
+          <w:ilvl w:val="0"/>
+          <w:numId w:val="1"/>
+        </w:numPr>
+      </w:pPr>
+      <w:r>
+        <w:rPr>
+          <w:b/>
+        </w:rPr>
+        <w:t>User</w:t>
+      </w:r>
+      <w:r>
+        <w:t xml:space="preserve"> (required</w:t>
+      </w:r>
+      <w:r>
+        <w:t xml:space="preserve">) – the private id that is a unique identifier of the HUMAN being identified.  Used for checking conflicts. </w:t>
+      </w:r>
+    </w:p>
+    <w:p>
+      <w:pPr>
+        <w:pStyle w:val="ListParagraph"/>
+        <w:numPr>
+          <w:ilvl w:val="0"/>
+          <w:numId w:val="1"/>
+        </w:numPr>
+      </w:pPr>
+      <w:r>
+        <w:rPr>
+          <w:b/>
+        </w:rPr>
+        <w:t xml:space="preserve">public_id </w:t>
+      </w:r>
+      <w:r>
+        <w:t xml:space="preserve">(optional, int) – the public id for something that can be used to publicize this scheduled event.  It’s the responsibility of the caller to be sure that this id has an appropriate relationship with the </w:t>
+      </w:r>
+      <w:r>
+        <w:t>User</w:t>
+      </w:r>
+      <w:r>
+        <w:t>.  In GBE this would be the persona id.  If this is not provided, the person’s role and name won’t be listed.</w:t>
+      </w:r>
+    </w:p>
+    <w:p>
+      <w:pPr>
+        <w:pStyle w:val="ListParagraph"/>
+        <w:numPr>
+          <w:ilvl w:val="0"/>
+          <w:numId w:val="1"/>
+        </w:numPr>
+      </w:pPr>
+      <w:r>
+        <w:rPr>
+          <w:b/>
+        </w:rPr>
+        <w:t xml:space="preserve">role </w:t>
+      </w:r>
+      <w:r>
+        <w:t>(optional, string)</w:t>
+      </w:r>
+      <w:r>
+        <w:t xml:space="preserve"> – a descriptor for this person’s relationship to this event.  </w:t>
+      </w:r>
+    </w:p>
+    <w:p>
+      <w:pPr>
+        <w:pStyle w:val="ListParagraph"/>
+        <w:numPr>
+          <w:ilvl w:val="0"/>
+          <w:numId w:val="1"/>
+        </w:numPr>
+      </w:pPr>
+      <w:r>
+        <w:rPr>
+          <w:b/>
+        </w:rPr>
+        <w:t>label</w:t>
+      </w:r>
+      <w:r>
+        <w:rPr>
+          <w:b/>
+        </w:rPr>
+        <w:t xml:space="preserve"> </w:t>
+      </w:r>
+      <w:r>
+        <w:t>(optional, string) –</w:t>
+      </w:r>
+      <w:r>
+        <w:t xml:space="preserve"> a string</w:t>
+      </w:r>
+      <w:r>
+        <w:t xml:space="preserve"> describing the relationship</w:t>
+      </w:r>
+    </w:p>
+    <w:p/>
+    <w:p>
+      <w:pPr>
+        <w:pStyle w:val="Heading4"/>
+      </w:pPr>
+      <w:r>
+        <w:t xml:space="preserve">DONE (within Event) - </w:t>
+      </w:r>
+      <w:r>
+        <w:t>add_</w:t>
+      </w:r>
+      <w:r>
+        <w:t>person</w:t>
+      </w:r>
+      <w:r>
+        <w:t>,</w:t>
+      </w:r>
+    </w:p>
+    <w:p>
+      <w:pPr>
+        <w:pStyle w:val="Heading4"/>
+      </w:pPr>
+      <w:r>
+        <w:t xml:space="preserve">DONE in IDD - </w:t>
+      </w:r>
+      <w:r>
+        <w:t xml:space="preserve"> </w:t>
+      </w:r>
+      <w:r>
+        <w:t>set_booking</w:t>
+      </w:r>
+    </w:p>
+    <w:p/>
+    <w:p>
+      <w:r>
+        <w:t>Assign people to the event.  Assigning the same person twice is allowed, but will cause a conflict warning.  Does not change any existing assignments.</w:t>
+      </w:r>
+    </w:p>
+    <w:p/>
+    <w:p>
+      <w:pPr>
+        <w:rPr>
+          <w:b/>
+        </w:rPr>
+      </w:pPr>
+      <w:r>
+        <w:rPr>
+          <w:b/>
+        </w:rPr>
+        <w:t>Inputs:</w:t>
+      </w:r>
+    </w:p>
+    <w:p/>
+    <w:p>
+      <w:pPr>
+        <w:pStyle w:val="ListParagraph"/>
+        <w:numPr>
+          <w:ilvl w:val="0"/>
+          <w:numId w:val="1"/>
+        </w:numPr>
+      </w:pPr>
+      <w:r>
+        <w:t>Required:</w:t>
+      </w:r>
+    </w:p>
+    <w:p>
+      <w:pPr>
+        <w:pStyle w:val="ListParagraph"/>
+        <w:numPr>
+          <w:ilvl w:val="1"/>
+          <w:numId w:val="1"/>
+        </w:numPr>
+      </w:pPr>
+      <w:r>
+        <w:rPr>
+          <w:b/>
+        </w:rPr>
+        <w:t xml:space="preserve">scheduler.Event </w:t>
+      </w:r>
+      <w:r>
+        <w:rPr>
+          <w:b/>
+        </w:rPr>
+        <w:t xml:space="preserve"> </w:t>
+      </w:r>
+      <w:r>
+        <w:t>– the event which is being changed.</w:t>
+      </w:r>
+    </w:p>
+    <w:p>
+      <w:pPr>
+        <w:pStyle w:val="ListParagraph"/>
+        <w:numPr>
+          <w:ilvl w:val="1"/>
+          <w:numId w:val="1"/>
+        </w:numPr>
+      </w:pPr>
+      <w:r>
+        <w:rPr>
+          <w:b/>
+        </w:rPr>
         <w:t>person</w:t>
       </w:r>
       <w:r>
@@ -3726,15 +3405,7 @@
         <w:t xml:space="preserve">(required) </w:t>
       </w:r>
       <w:r>
-        <w:t xml:space="preserve">-  The code can be looked up using the </w:t>
-      </w:r>
-      <w:proofErr w:type="spellStart"/>
-      <w:r>
-        <w:t>UserMessages</w:t>
-      </w:r>
-      <w:proofErr w:type="spellEnd"/>
-      <w:r>
-        <w:t xml:space="preserve"> model or None for success.</w:t>
+        <w:t>-  The code can be looked up using the UserMessages model or None for success.</w:t>
       </w:r>
     </w:p>
     <w:p>
@@ -3745,19 +3416,11 @@
           <w:numId w:val="5"/>
         </w:numPr>
       </w:pPr>
-      <w:proofErr w:type="spellStart"/>
-      <w:r>
-        <w:rPr>
-          <w:b/>
-        </w:rPr>
-        <w:t>booking_id</w:t>
-      </w:r>
-      <w:proofErr w:type="spellEnd"/>
-      <w:r>
-        <w:rPr>
-          <w:b/>
-        </w:rPr>
-        <w:t xml:space="preserve"> - </w:t>
+      <w:r>
+        <w:rPr>
+          <w:b/>
+        </w:rPr>
+        <w:t xml:space="preserve">booking_id - </w:t>
       </w:r>
       <w:r>
         <w:t>only on success.  The unique integer referencing this assignment of person to event.</w:t>
@@ -3778,17 +3441,7 @@
         <w:t>conflicts</w:t>
       </w:r>
       <w:r>
-        <w:t xml:space="preserve"> (</w:t>
-      </w:r>
-      <w:proofErr w:type="spellStart"/>
-      <w:proofErr w:type="gramStart"/>
-      <w:r>
-        <w:t>scheduler.Events</w:t>
-      </w:r>
-      <w:proofErr w:type="spellEnd"/>
-      <w:proofErr w:type="gramEnd"/>
-      <w:r>
-        <w:t>) – in cases of conflicts, the list of event conflicts.</w:t>
+        <w:t xml:space="preserve"> (scheduler.Events) – in cases of conflicts, the list of event conflicts.</w:t>
       </w:r>
     </w:p>
     <w:p/>
@@ -3799,11 +3452,9 @@
       <w:r>
         <w:t xml:space="preserve">DONE (within Event) - </w:t>
       </w:r>
-      <w:proofErr w:type="spellStart"/>
       <w:r>
         <w:t>update_person</w:t>
       </w:r>
-      <w:proofErr w:type="spellEnd"/>
     </w:p>
     <w:p/>
     <w:p>
@@ -3852,21 +3503,11 @@
           <w:numId w:val="1"/>
         </w:numPr>
       </w:pPr>
-      <w:proofErr w:type="spellStart"/>
-      <w:proofErr w:type="gramStart"/>
-      <w:r>
-        <w:rPr>
-          <w:b/>
-        </w:rPr>
-        <w:t>scheduler.Event</w:t>
-      </w:r>
-      <w:proofErr w:type="spellEnd"/>
-      <w:proofErr w:type="gramEnd"/>
-      <w:r>
-        <w:rPr>
-          <w:b/>
-        </w:rPr>
-        <w:t xml:space="preserve"> </w:t>
+      <w:r>
+        <w:rPr>
+          <w:b/>
+        </w:rPr>
+        <w:t xml:space="preserve">scheduler.Event </w:t>
       </w:r>
       <w:r>
         <w:rPr>
@@ -3933,15 +3574,7 @@
         <w:t xml:space="preserve">(required) </w:t>
       </w:r>
       <w:r>
-        <w:t xml:space="preserve">-  The code can be looked up using the </w:t>
-      </w:r>
-      <w:proofErr w:type="spellStart"/>
-      <w:r>
-        <w:t>UserMessages</w:t>
-      </w:r>
-      <w:proofErr w:type="spellEnd"/>
-      <w:r>
-        <w:t xml:space="preserve"> model or None for success.</w:t>
+        <w:t>-  The code can be looked up using the UserMessages model or None for success.</w:t>
       </w:r>
     </w:p>
     <w:p>
@@ -3959,17 +3592,7 @@
         <w:t>conflicts</w:t>
       </w:r>
       <w:r>
-        <w:t xml:space="preserve"> (</w:t>
-      </w:r>
-      <w:proofErr w:type="spellStart"/>
-      <w:proofErr w:type="gramStart"/>
-      <w:r>
-        <w:t>scheduler.Events</w:t>
-      </w:r>
-      <w:proofErr w:type="spellEnd"/>
-      <w:proofErr w:type="gramEnd"/>
-      <w:r>
-        <w:t>) – in cases of conflicts, the list of event conflicts.</w:t>
+        <w:t xml:space="preserve"> (scheduler.Events) – in cases of conflicts, the list of event conflicts.</w:t>
       </w:r>
     </w:p>
     <w:p>
@@ -3979,11 +3602,9 @@
       <w:r>
         <w:t xml:space="preserve">DONE - </w:t>
       </w:r>
-      <w:proofErr w:type="spellStart"/>
       <w:r>
         <w:t>remove_person</w:t>
       </w:r>
-      <w:proofErr w:type="spellEnd"/>
     </w:p>
     <w:p/>
     <w:p>
@@ -4038,21 +3659,11 @@
           <w:numId w:val="1"/>
         </w:numPr>
       </w:pPr>
-      <w:proofErr w:type="spellStart"/>
-      <w:proofErr w:type="gramStart"/>
-      <w:r>
-        <w:rPr>
-          <w:b/>
-        </w:rPr>
-        <w:t>scheduler.Event</w:t>
-      </w:r>
-      <w:proofErr w:type="spellEnd"/>
-      <w:proofErr w:type="gramEnd"/>
-      <w:r>
-        <w:rPr>
-          <w:b/>
-        </w:rPr>
-        <w:t xml:space="preserve"> </w:t>
+      <w:r>
+        <w:rPr>
+          <w:b/>
+        </w:rPr>
+        <w:t xml:space="preserve">scheduler.Event </w:t>
       </w:r>
       <w:r>
         <w:rPr>
@@ -4146,15 +3757,7 @@
         <w:t xml:space="preserve">(required) </w:t>
       </w:r>
       <w:r>
-        <w:t xml:space="preserve">-  The code can be looked up using the </w:t>
-      </w:r>
-      <w:proofErr w:type="spellStart"/>
-      <w:r>
-        <w:t>UserMessages</w:t>
-      </w:r>
-      <w:proofErr w:type="spellEnd"/>
-      <w:r>
-        <w:t xml:space="preserve"> model or None for success.</w:t>
+        <w:t>-  The code can be looked up using the UserMessages model or None for success.</w:t>
       </w:r>
     </w:p>
     <w:p/>
@@ -4192,24 +3795,14 @@
           <w:numId w:val="1"/>
         </w:numPr>
       </w:pPr>
-      <w:proofErr w:type="spellStart"/>
       <w:r>
         <w:rPr>
           <w:b/>
         </w:rPr>
         <w:t>booking_id</w:t>
       </w:r>
-      <w:proofErr w:type="spellEnd"/>
-      <w:r>
-        <w:t xml:space="preserve"> (required after creation, </w:t>
-      </w:r>
-      <w:proofErr w:type="spellStart"/>
-      <w:r>
-        <w:t>int</w:t>
-      </w:r>
-      <w:proofErr w:type="spellEnd"/>
-      <w:r>
-        <w:t>) – identifier that uniquely identified the assignment of THIS person, to THIS event, in THIS way.  It’s the resource allocation id.</w:t>
+      <w:r>
+        <w:t xml:space="preserve"> (required after creation, int) – identifier that uniquely identified the assignment of THIS person, to THIS event, in THIS way.  It’s the resource allocation id.</w:t>
       </w:r>
     </w:p>
     <w:p>
@@ -4220,7 +3813,6 @@
           <w:numId w:val="1"/>
         </w:numPr>
       </w:pPr>
-      <w:proofErr w:type="spellStart"/>
       <w:r>
         <w:rPr>
           <w:b/>
@@ -4233,17 +3825,8 @@
         </w:rPr>
         <w:t>_id</w:t>
       </w:r>
-      <w:proofErr w:type="spellEnd"/>
-      <w:r>
-        <w:t xml:space="preserve"> (required, </w:t>
-      </w:r>
-      <w:proofErr w:type="spellStart"/>
-      <w:r>
-        <w:t>int</w:t>
-      </w:r>
-      <w:proofErr w:type="spellEnd"/>
-      <w:r>
-        <w:t xml:space="preserve">) – the private id that is a unique identifier of the GROUP being identified.  </w:t>
+      <w:r>
+        <w:t xml:space="preserve"> (required, int) – the private id that is a unique identifier of the GROUP being identified.  </w:t>
       </w:r>
     </w:p>
     <w:p>
@@ -4254,44 +3837,20 @@
           <w:numId w:val="1"/>
         </w:numPr>
       </w:pPr>
-      <w:proofErr w:type="spellStart"/>
-      <w:r>
-        <w:rPr>
-          <w:b/>
-        </w:rPr>
-        <w:t>public_id</w:t>
-      </w:r>
-      <w:proofErr w:type="spellEnd"/>
-      <w:r>
-        <w:rPr>
-          <w:b/>
-        </w:rPr>
-        <w:t xml:space="preserve"> </w:t>
-      </w:r>
-      <w:r>
-        <w:t xml:space="preserve">(optional, </w:t>
-      </w:r>
-      <w:proofErr w:type="spellStart"/>
-      <w:r>
-        <w:t>int</w:t>
-      </w:r>
-      <w:proofErr w:type="spellEnd"/>
-      <w:r>
-        <w:t xml:space="preserve">) – the public id for something that can be used to publicize this scheduled event.  It’s the responsibility of the caller to be sure that this id has an appropriate relationship with the </w:t>
+      <w:r>
+        <w:rPr>
+          <w:b/>
+        </w:rPr>
+        <w:t xml:space="preserve">public_id </w:t>
+      </w:r>
+      <w:r>
+        <w:t xml:space="preserve">(optional, int) – the public id for something that can be used to publicize this scheduled event.  It’s the responsibility of the caller to be sure that this id has an appropriate relationship with the </w:t>
       </w:r>
       <w:r>
         <w:t>User</w:t>
       </w:r>
       <w:r>
-        <w:t xml:space="preserve">.  In </w:t>
-      </w:r>
-      <w:proofErr w:type="gramStart"/>
-      <w:r>
-        <w:t>GBE</w:t>
-      </w:r>
-      <w:proofErr w:type="gramEnd"/>
-      <w:r>
-        <w:t xml:space="preserve"> this would be the persona id.  If this is not provided, the person’s role and name won’t be listed.</w:t>
+        <w:t>.  In GBE this would be the persona id.  If this is not provided, the person’s role and name won’t be listed.</w:t>
       </w:r>
     </w:p>
     <w:p>
@@ -4362,14 +3921,12 @@
       <w:pPr>
         <w:pStyle w:val="Heading4"/>
       </w:pPr>
-      <w:proofErr w:type="spellStart"/>
       <w:r>
         <w:t>add_</w:t>
       </w:r>
       <w:r>
         <w:t>group</w:t>
       </w:r>
-      <w:proofErr w:type="spellEnd"/>
     </w:p>
     <w:p/>
     <w:p>
@@ -4418,21 +3975,11 @@
           <w:numId w:val="1"/>
         </w:numPr>
       </w:pPr>
-      <w:proofErr w:type="spellStart"/>
-      <w:proofErr w:type="gramStart"/>
-      <w:r>
-        <w:rPr>
-          <w:b/>
-        </w:rPr>
-        <w:t>scheduler.Event</w:t>
-      </w:r>
-      <w:proofErr w:type="spellEnd"/>
-      <w:proofErr w:type="gramEnd"/>
-      <w:r>
-        <w:rPr>
-          <w:b/>
-        </w:rPr>
-        <w:t xml:space="preserve"> </w:t>
+      <w:r>
+        <w:rPr>
+          <w:b/>
+        </w:rPr>
+        <w:t xml:space="preserve">scheduler.Event </w:t>
       </w:r>
       <w:r>
         <w:rPr>
@@ -4533,15 +4080,7 @@
         <w:t xml:space="preserve">(required) </w:t>
       </w:r>
       <w:r>
-        <w:t xml:space="preserve">-  The code can be looked up using the </w:t>
-      </w:r>
-      <w:proofErr w:type="spellStart"/>
-      <w:r>
-        <w:t>UserMessages</w:t>
-      </w:r>
-      <w:proofErr w:type="spellEnd"/>
-      <w:r>
-        <w:t xml:space="preserve"> model or None for success.</w:t>
+        <w:t>-  The code can be looked up using the UserMessages model or None for success.</w:t>
       </w:r>
     </w:p>
     <w:p>
@@ -4552,19 +4091,11 @@
           <w:numId w:val="5"/>
         </w:numPr>
       </w:pPr>
-      <w:proofErr w:type="spellStart"/>
-      <w:r>
-        <w:rPr>
-          <w:b/>
-        </w:rPr>
-        <w:t>booking_id</w:t>
-      </w:r>
-      <w:proofErr w:type="spellEnd"/>
-      <w:r>
-        <w:rPr>
-          <w:b/>
-        </w:rPr>
-        <w:t xml:space="preserve"> - </w:t>
+      <w:r>
+        <w:rPr>
+          <w:b/>
+        </w:rPr>
+        <w:t xml:space="preserve">booking_id - </w:t>
       </w:r>
       <w:r>
         <w:t>only on success.  The unique integer referencing this assignment of person to event.</w:t>
@@ -4585,17 +4116,7 @@
         <w:t>conflicts</w:t>
       </w:r>
       <w:r>
-        <w:t xml:space="preserve"> (</w:t>
-      </w:r>
-      <w:proofErr w:type="spellStart"/>
-      <w:proofErr w:type="gramStart"/>
-      <w:r>
-        <w:t>scheduler.Events</w:t>
-      </w:r>
-      <w:proofErr w:type="spellEnd"/>
-      <w:proofErr w:type="gramEnd"/>
-      <w:r>
-        <w:t>) – in cases of conflicts, the list of event conflicts.</w:t>
+        <w:t xml:space="preserve"> (scheduler.Events) – in cases of conflicts, the list of event conflicts.</w:t>
       </w:r>
     </w:p>
     <w:p/>
@@ -4608,14 +4129,12 @@
       <w:pPr>
         <w:pStyle w:val="Heading4"/>
       </w:pPr>
-      <w:proofErr w:type="spellStart"/>
       <w:r>
         <w:t>update_</w:t>
       </w:r>
       <w:r>
         <w:t>group</w:t>
       </w:r>
-      <w:proofErr w:type="spellEnd"/>
     </w:p>
     <w:p/>
     <w:p>
@@ -4658,21 +4177,11 @@
           <w:numId w:val="1"/>
         </w:numPr>
       </w:pPr>
-      <w:proofErr w:type="spellStart"/>
-      <w:proofErr w:type="gramStart"/>
-      <w:r>
-        <w:rPr>
-          <w:b/>
-        </w:rPr>
-        <w:t>scheduler.Event</w:t>
-      </w:r>
-      <w:proofErr w:type="spellEnd"/>
-      <w:proofErr w:type="gramEnd"/>
-      <w:r>
-        <w:rPr>
-          <w:b/>
-        </w:rPr>
-        <w:t xml:space="preserve"> </w:t>
+      <w:r>
+        <w:rPr>
+          <w:b/>
+        </w:rPr>
+        <w:t xml:space="preserve">scheduler.Event </w:t>
       </w:r>
       <w:r>
         <w:rPr>
@@ -4728,15 +4237,7 @@
         <w:t xml:space="preserve">(required) </w:t>
       </w:r>
       <w:r>
-        <w:t xml:space="preserve">-  The code can be looked up using the </w:t>
-      </w:r>
-      <w:proofErr w:type="spellStart"/>
-      <w:r>
-        <w:t>UserMessages</w:t>
-      </w:r>
-      <w:proofErr w:type="spellEnd"/>
-      <w:r>
-        <w:t xml:space="preserve"> model or None for success.</w:t>
+        <w:t>-  The code can be looked up using the UserMessages model or None for success.</w:t>
       </w:r>
     </w:p>
     <w:p>
@@ -4754,41 +4255,21 @@
         <w:t>conflicts</w:t>
       </w:r>
       <w:r>
-        <w:t xml:space="preserve"> (</w:t>
-      </w:r>
-      <w:proofErr w:type="spellStart"/>
-      <w:proofErr w:type="gramStart"/>
-      <w:r>
-        <w:t>scheduler.Events</w:t>
-      </w:r>
-      <w:proofErr w:type="spellEnd"/>
-      <w:proofErr w:type="gramEnd"/>
-      <w:r>
-        <w:t>) – in cases of conflicts, the list of event conflicts.</w:t>
+        <w:t xml:space="preserve"> (scheduler.Events) – in cases of conflicts, the list of event conflicts.</w:t>
       </w:r>
     </w:p>
     <w:p>
       <w:pPr>
         <w:pStyle w:val="Heading4"/>
       </w:pPr>
-      <w:proofErr w:type="spellStart"/>
       <w:r>
         <w:t>remove_group</w:t>
       </w:r>
-      <w:proofErr w:type="spellEnd"/>
-    </w:p>
-    <w:p/>
-    <w:p>
-      <w:r>
-        <w:t xml:space="preserve">Remove assignment of group to the event – in all </w:t>
-      </w:r>
-      <w:proofErr w:type="spellStart"/>
-      <w:r>
-        <w:t>it’s</w:t>
-      </w:r>
-      <w:proofErr w:type="spellEnd"/>
-      <w:r>
-        <w:t xml:space="preserve"> varieties.</w:t>
+    </w:p>
+    <w:p/>
+    <w:p>
+      <w:r>
+        <w:t>Remove assignment of group to the event – in all it’s varieties.</w:t>
       </w:r>
     </w:p>
     <w:p/>
@@ -4826,21 +4307,11 @@
           <w:numId w:val="1"/>
         </w:numPr>
       </w:pPr>
-      <w:proofErr w:type="spellStart"/>
-      <w:proofErr w:type="gramStart"/>
-      <w:r>
-        <w:rPr>
-          <w:b/>
-        </w:rPr>
-        <w:t>scheduler.Event</w:t>
-      </w:r>
-      <w:proofErr w:type="spellEnd"/>
-      <w:proofErr w:type="gramEnd"/>
-      <w:r>
-        <w:rPr>
-          <w:b/>
-        </w:rPr>
-        <w:t xml:space="preserve"> </w:t>
+      <w:r>
+        <w:rPr>
+          <w:b/>
+        </w:rPr>
+        <w:t xml:space="preserve">scheduler.Event </w:t>
       </w:r>
       <w:r>
         <w:rPr>
@@ -4872,7 +4343,6 @@
           <w:numId w:val="1"/>
         </w:numPr>
       </w:pPr>
-      <w:proofErr w:type="spellStart"/>
       <w:r>
         <w:rPr>
           <w:b/>
@@ -4885,7 +4355,6 @@
         </w:rPr>
         <w:t>_id</w:t>
       </w:r>
-      <w:proofErr w:type="spellEnd"/>
       <w:r>
         <w:t xml:space="preserve"> – integer for the </w:t>
       </w:r>
@@ -4942,15 +4411,7 @@
         <w:t xml:space="preserve">(required) </w:t>
       </w:r>
       <w:r>
-        <w:t xml:space="preserve">-  The code can be looked up using the </w:t>
-      </w:r>
-      <w:proofErr w:type="spellStart"/>
-      <w:r>
-        <w:t>UserMessages</w:t>
-      </w:r>
-      <w:proofErr w:type="spellEnd"/>
-      <w:r>
-        <w:t xml:space="preserve"> model or None for success.</w:t>
+        <w:t>-  The code can be looked up using the UserMessages model or None for success.</w:t>
       </w:r>
     </w:p>
     <w:p>
@@ -4968,17 +4429,7 @@
         <w:t>conflicts</w:t>
       </w:r>
       <w:r>
-        <w:t xml:space="preserve"> (</w:t>
-      </w:r>
-      <w:proofErr w:type="spellStart"/>
-      <w:proofErr w:type="gramStart"/>
-      <w:r>
-        <w:t>scheduler.Events</w:t>
-      </w:r>
-      <w:proofErr w:type="spellEnd"/>
-      <w:proofErr w:type="gramEnd"/>
-      <w:r>
-        <w:t>) – in cases of conflicts, the list of event conflicts.</w:t>
+        <w:t xml:space="preserve"> (scheduler.Events) – in cases of conflicts, the list of event conflicts.</w:t>
       </w:r>
     </w:p>
     <w:p/>
@@ -4993,30 +4444,10 @@
     </w:p>
     <w:p>
       <w:r>
-        <w:t xml:space="preserve">These could all be done as operations on </w:t>
-      </w:r>
-      <w:proofErr w:type="spellStart"/>
-      <w:proofErr w:type="gramStart"/>
-      <w:r>
-        <w:t>scheduler.Event</w:t>
-      </w:r>
-      <w:proofErr w:type="spellEnd"/>
-      <w:proofErr w:type="gramEnd"/>
-      <w:r>
-        <w:t>.</w:t>
-      </w:r>
-      <w:r>
-        <w:t xml:space="preserve">  A key difference is that I think that Act should be a description on a type of worker item.  I don’t think it should be </w:t>
-      </w:r>
-      <w:proofErr w:type="spellStart"/>
-      <w:proofErr w:type="gramStart"/>
-      <w:r>
-        <w:t>it’s</w:t>
-      </w:r>
-      <w:proofErr w:type="spellEnd"/>
-      <w:proofErr w:type="gramEnd"/>
-      <w:r>
-        <w:t xml:space="preserve"> own thing.  I’d be happy with a generic thing to be interpreted by GBE.  For example, a “special” value that is always a gbe.Act.id when the role = “Performer”.  This interface would still work, but differently.</w:t>
+        <w:t>These could all be done as operations on scheduler.Event.</w:t>
+      </w:r>
+      <w:r>
+        <w:t xml:space="preserve">  A key difference is that I think that Act should be a description on a type of worker item.  I don’t think it should be it’s own thing.  I’d be happy with a generic thing to be interpreted by GBE.  For example, a “special” value that is always a gbe.Act.id when the role = “Performer”.  This interface would still work, but differently.</w:t>
       </w:r>
     </w:p>
     <w:p/>
@@ -5039,21 +4470,8 @@
           <w:numId w:val="7"/>
         </w:numPr>
       </w:pPr>
-      <w:proofErr w:type="spellStart"/>
-      <w:r>
-        <w:t>act_id</w:t>
-      </w:r>
-      <w:proofErr w:type="spellEnd"/>
-      <w:r>
-        <w:t xml:space="preserve"> – a unique act identifier – this is the definition of an act.  No </w:t>
-      </w:r>
-      <w:proofErr w:type="spellStart"/>
-      <w:r>
-        <w:t>act_id</w:t>
-      </w:r>
-      <w:proofErr w:type="spellEnd"/>
-      <w:r>
-        <w:t>, and it’s not an act and won’t be included in this interface.</w:t>
+      <w:r>
+        <w:t>act_id – a unique act identifier – this is the definition of an act.  No act_id, and it’s not an act and won’t be included in this interface.</w:t>
       </w:r>
     </w:p>
     <w:p>
@@ -5072,11 +4490,9 @@
       <w:pPr>
         <w:pStyle w:val="Heading4"/>
       </w:pPr>
-      <w:proofErr w:type="spellStart"/>
       <w:r>
         <w:t>get_acts</w:t>
       </w:r>
-      <w:proofErr w:type="spellEnd"/>
     </w:p>
     <w:p/>
     <w:p>
@@ -5119,16 +4535,12 @@
           <w:numId w:val="1"/>
         </w:numPr>
       </w:pPr>
-      <w:proofErr w:type="spellStart"/>
-      <w:proofErr w:type="gramStart"/>
-      <w:r>
-        <w:rPr>
-          <w:b/>
-        </w:rPr>
-        <w:t>scheduler.Event</w:t>
-      </w:r>
-      <w:proofErr w:type="spellEnd"/>
-      <w:proofErr w:type="gramEnd"/>
+      <w:r>
+        <w:rPr>
+          <w:b/>
+        </w:rPr>
+        <w:t xml:space="preserve">scheduler.Event </w:t>
+      </w:r>
       <w:r>
         <w:rPr>
           <w:b/>
@@ -5136,106 +4548,90 @@
         <w:t xml:space="preserve"> </w:t>
       </w:r>
       <w:r>
-        <w:rPr>
-          <w:b/>
-        </w:rPr>
+        <w:t>– the event which is being changed.</w:t>
+      </w:r>
+    </w:p>
+    <w:p>
+      <w:pPr>
+        <w:rPr>
+          <w:b/>
+        </w:rPr>
+      </w:pPr>
+      <w:r>
+        <w:rPr>
+          <w:b/>
+        </w:rPr>
+        <w:t>Outputs</w:t>
+      </w:r>
+      <w:r>
+        <w:rPr>
+          <w:b/>
+        </w:rPr>
+        <w:t>:</w:t>
+      </w:r>
+    </w:p>
+    <w:p>
+      <w:pPr>
+        <w:pStyle w:val="ListParagraph"/>
+        <w:numPr>
+          <w:ilvl w:val="0"/>
+          <w:numId w:val="5"/>
+        </w:numPr>
+      </w:pPr>
+      <w:r>
+        <w:rPr>
+          <w:b/>
+        </w:rPr>
+        <w:t xml:space="preserve">code </w:t>
+      </w:r>
+      <w:r>
+        <w:t xml:space="preserve">(required) </w:t>
+      </w:r>
+      <w:r>
+        <w:t>-  The code can be looked up using the UserMessages model or None for success.</w:t>
+      </w:r>
+    </w:p>
+    <w:p>
+      <w:pPr>
+        <w:pStyle w:val="ListParagraph"/>
+        <w:numPr>
+          <w:ilvl w:val="0"/>
+          <w:numId w:val="5"/>
+        </w:numPr>
+      </w:pPr>
+      <w:r>
+        <w:rPr>
+          <w:b/>
+        </w:rPr>
+        <w:t>act</w:t>
+      </w:r>
+      <w:r>
+        <w:rPr>
+          <w:b/>
+        </w:rPr>
+        <w:t>s</w:t>
+      </w:r>
+      <w:r>
+        <w:t xml:space="preserve"> (list, 0 to many)</w:t>
+      </w:r>
+      <w:r>
+        <w:t xml:space="preserve">– </w:t>
+      </w:r>
+      <w:r>
+        <w:t>the list of acts scheduled for this show.</w:t>
+      </w:r>
+      <w:r>
         <w:t xml:space="preserve"> </w:t>
       </w:r>
-      <w:r>
-        <w:t>– the event which is being changed.</w:t>
-      </w:r>
-    </w:p>
-    <w:p>
-      <w:pPr>
-        <w:rPr>
-          <w:b/>
-        </w:rPr>
-      </w:pPr>
-      <w:r>
-        <w:rPr>
-          <w:b/>
-        </w:rPr>
-        <w:t>Outputs</w:t>
-      </w:r>
-      <w:r>
-        <w:rPr>
-          <w:b/>
-        </w:rPr>
-        <w:t>:</w:t>
-      </w:r>
-    </w:p>
-    <w:p>
-      <w:pPr>
-        <w:pStyle w:val="ListParagraph"/>
-        <w:numPr>
-          <w:ilvl w:val="0"/>
-          <w:numId w:val="5"/>
-        </w:numPr>
-      </w:pPr>
-      <w:r>
-        <w:rPr>
-          <w:b/>
-        </w:rPr>
-        <w:t xml:space="preserve">code </w:t>
-      </w:r>
-      <w:r>
-        <w:t xml:space="preserve">(required) </w:t>
-      </w:r>
-      <w:r>
-        <w:t xml:space="preserve">-  The code can be looked up using the </w:t>
-      </w:r>
-      <w:proofErr w:type="spellStart"/>
-      <w:r>
-        <w:t>UserMessages</w:t>
-      </w:r>
-      <w:proofErr w:type="spellEnd"/>
-      <w:r>
-        <w:t xml:space="preserve"> model or None for success.</w:t>
-      </w:r>
-    </w:p>
-    <w:p>
-      <w:pPr>
-        <w:pStyle w:val="ListParagraph"/>
-        <w:numPr>
-          <w:ilvl w:val="0"/>
-          <w:numId w:val="5"/>
-        </w:numPr>
-      </w:pPr>
-      <w:r>
-        <w:rPr>
-          <w:b/>
-        </w:rPr>
-        <w:t>act</w:t>
-      </w:r>
-      <w:r>
-        <w:rPr>
-          <w:b/>
-        </w:rPr>
-        <w:t>s</w:t>
-      </w:r>
-      <w:r>
-        <w:t xml:space="preserve"> (list, 0 to many)</w:t>
-      </w:r>
-      <w:r>
-        <w:t xml:space="preserve">– </w:t>
-      </w:r>
-      <w:r>
-        <w:t>the list of acts scheduled for this show.</w:t>
-      </w:r>
-      <w:r>
-        <w:t xml:space="preserve"> </w:t>
-      </w:r>
     </w:p>
     <w:p/>
     <w:p>
       <w:pPr>
         <w:pStyle w:val="Heading4"/>
       </w:pPr>
-      <w:proofErr w:type="spellStart"/>
       <w:r>
         <w:t>update_acts</w:t>
       </w:r>
-      <w:proofErr w:type="spellEnd"/>
     </w:p>
     <w:p/>
     <w:p>
@@ -5284,21 +4680,11 @@
           <w:numId w:val="1"/>
         </w:numPr>
       </w:pPr>
-      <w:proofErr w:type="spellStart"/>
-      <w:proofErr w:type="gramStart"/>
-      <w:r>
-        <w:rPr>
-          <w:b/>
-        </w:rPr>
-        <w:t>scheduler.Event</w:t>
-      </w:r>
-      <w:proofErr w:type="spellEnd"/>
-      <w:proofErr w:type="gramEnd"/>
-      <w:r>
-        <w:rPr>
-          <w:b/>
-        </w:rPr>
-        <w:t xml:space="preserve"> </w:t>
+      <w:r>
+        <w:rPr>
+          <w:b/>
+        </w:rPr>
+        <w:t xml:space="preserve">scheduler.Event </w:t>
       </w:r>
       <w:r>
         <w:rPr>
@@ -5325,15 +4711,7 @@
         <w:t>acts</w:t>
       </w:r>
       <w:r>
-        <w:t xml:space="preserve"> (list of </w:t>
-      </w:r>
-      <w:proofErr w:type="spellStart"/>
-      <w:r>
-        <w:t>dict</w:t>
-      </w:r>
-      <w:proofErr w:type="spellEnd"/>
-      <w:r>
-        <w:t xml:space="preserve">, 0 to many)– the list of acts scheduled for this show. </w:t>
+        <w:t xml:space="preserve"> (list of dict, 0 to many)– the list of acts scheduled for this show. </w:t>
       </w:r>
     </w:p>
     <w:p>
@@ -5388,15 +4766,7 @@
         <w:t xml:space="preserve">(required) </w:t>
       </w:r>
       <w:r>
-        <w:t xml:space="preserve">-  The code can be looked up using the </w:t>
-      </w:r>
-      <w:proofErr w:type="spellStart"/>
-      <w:r>
-        <w:t>UserMessages</w:t>
-      </w:r>
-      <w:proofErr w:type="spellEnd"/>
-      <w:r>
-        <w:t xml:space="preserve"> model or None for success.</w:t>
+        <w:t>-  The code can be looked up using the UserMessages model or None for success.</w:t>
       </w:r>
     </w:p>
     <w:p>
@@ -5414,28 +4784,16 @@
         <w:t>conflicts</w:t>
       </w:r>
       <w:r>
-        <w:t xml:space="preserve"> (</w:t>
-      </w:r>
-      <w:proofErr w:type="spellStart"/>
-      <w:proofErr w:type="gramStart"/>
-      <w:r>
-        <w:t>scheduler.Events</w:t>
-      </w:r>
-      <w:proofErr w:type="spellEnd"/>
-      <w:proofErr w:type="gramEnd"/>
-      <w:r>
-        <w:t>) – in cases of conflicts, the list of event conflicts.</w:t>
+        <w:t xml:space="preserve"> (scheduler.Events) – in cases of conflicts, the list of event conflicts.</w:t>
       </w:r>
     </w:p>
     <w:p>
       <w:pPr>
         <w:pStyle w:val="Heading4"/>
       </w:pPr>
-      <w:proofErr w:type="spellStart"/>
       <w:r>
         <w:t>add_act</w:t>
       </w:r>
-      <w:proofErr w:type="spellEnd"/>
     </w:p>
     <w:p/>
     <w:p>
@@ -5481,21 +4839,11 @@
           <w:numId w:val="1"/>
         </w:numPr>
       </w:pPr>
-      <w:proofErr w:type="spellStart"/>
-      <w:proofErr w:type="gramStart"/>
-      <w:r>
-        <w:rPr>
-          <w:b/>
-        </w:rPr>
-        <w:t>scheduler.Event</w:t>
-      </w:r>
-      <w:proofErr w:type="spellEnd"/>
-      <w:proofErr w:type="gramEnd"/>
-      <w:r>
-        <w:rPr>
-          <w:b/>
-        </w:rPr>
-        <w:t xml:space="preserve"> </w:t>
+      <w:r>
+        <w:rPr>
+          <w:b/>
+        </w:rPr>
+        <w:t xml:space="preserve">scheduler.Event </w:t>
       </w:r>
       <w:r>
         <w:rPr>
@@ -5518,7 +4866,6 @@
           <w:b/>
         </w:rPr>
       </w:pPr>
-      <w:proofErr w:type="gramStart"/>
       <w:r>
         <w:rPr>
           <w:b/>
@@ -5529,11 +4876,7 @@
         <w:t xml:space="preserve"> </w:t>
       </w:r>
       <w:r>
-        <w:t>–</w:t>
-      </w:r>
-      <w:proofErr w:type="gramEnd"/>
-      <w:r>
-        <w:t xml:space="preserve"> the act </w:t>
+        <w:t xml:space="preserve">– the act </w:t>
       </w:r>
       <w:r>
         <w:t xml:space="preserve">scheduled for this event. </w:t>
@@ -5570,15 +4913,7 @@
         <w:t xml:space="preserve">(required) </w:t>
       </w:r>
       <w:r>
-        <w:t xml:space="preserve">-  The code can be looked up using the </w:t>
-      </w:r>
-      <w:proofErr w:type="spellStart"/>
-      <w:r>
-        <w:t>UserMessages</w:t>
-      </w:r>
-      <w:proofErr w:type="spellEnd"/>
-      <w:r>
-        <w:t xml:space="preserve"> model or None for success.</w:t>
+        <w:t>-  The code can be looked up using the UserMessages model or None for success.</w:t>
       </w:r>
     </w:p>
     <w:p>
@@ -5589,19 +4924,11 @@
           <w:numId w:val="5"/>
         </w:numPr>
       </w:pPr>
-      <w:proofErr w:type="spellStart"/>
-      <w:r>
-        <w:rPr>
-          <w:b/>
-        </w:rPr>
-        <w:t>booking_id</w:t>
-      </w:r>
-      <w:proofErr w:type="spellEnd"/>
-      <w:r>
-        <w:rPr>
-          <w:b/>
-        </w:rPr>
-        <w:t xml:space="preserve"> - </w:t>
+      <w:r>
+        <w:rPr>
+          <w:b/>
+        </w:rPr>
+        <w:t xml:space="preserve">booking_id - </w:t>
       </w:r>
       <w:r>
         <w:t>only on success.  The unique integer referencing this assignment of person</w:t>
@@ -5628,17 +4955,7 @@
         <w:t>conflicts</w:t>
       </w:r>
       <w:r>
-        <w:t xml:space="preserve"> (</w:t>
-      </w:r>
-      <w:proofErr w:type="spellStart"/>
-      <w:proofErr w:type="gramStart"/>
-      <w:r>
-        <w:t>scheduler.Events</w:t>
-      </w:r>
-      <w:proofErr w:type="spellEnd"/>
-      <w:proofErr w:type="gramEnd"/>
-      <w:r>
-        <w:t>) – in cases of conflicts, the list of event conflicts.</w:t>
+        <w:t xml:space="preserve"> (scheduler.Events) – in cases of conflicts, the list of event conflicts.</w:t>
       </w:r>
     </w:p>
     <w:p/>
@@ -5646,11 +4963,9 @@
       <w:pPr>
         <w:pStyle w:val="Heading4"/>
       </w:pPr>
-      <w:proofErr w:type="spellStart"/>
       <w:r>
         <w:t>remove_act</w:t>
       </w:r>
-      <w:proofErr w:type="spellEnd"/>
     </w:p>
     <w:p/>
     <w:p>
@@ -5693,21 +5008,11 @@
           <w:numId w:val="1"/>
         </w:numPr>
       </w:pPr>
-      <w:proofErr w:type="spellStart"/>
-      <w:proofErr w:type="gramStart"/>
-      <w:r>
-        <w:rPr>
-          <w:b/>
-        </w:rPr>
-        <w:t>scheduler.Event</w:t>
-      </w:r>
-      <w:proofErr w:type="spellEnd"/>
-      <w:proofErr w:type="gramEnd"/>
-      <w:r>
-        <w:rPr>
-          <w:b/>
-        </w:rPr>
-        <w:t xml:space="preserve"> </w:t>
+      <w:r>
+        <w:rPr>
+          <w:b/>
+        </w:rPr>
+        <w:t xml:space="preserve">scheduler.Event </w:t>
       </w:r>
       <w:r>
         <w:rPr>
@@ -5737,15 +5042,7 @@
         <w:t xml:space="preserve">(integer) </w:t>
       </w:r>
       <w:r>
-        <w:t xml:space="preserve">– the act </w:t>
-      </w:r>
-      <w:proofErr w:type="spellStart"/>
-      <w:r>
-        <w:t>id</w:t>
-      </w:r>
-      <w:proofErr w:type="spellEnd"/>
-      <w:r>
-        <w:t xml:space="preserve"> scheduled for this event. </w:t>
+        <w:t xml:space="preserve">– the act id scheduled for this event. </w:t>
       </w:r>
     </w:p>
     <w:p>
@@ -5785,15 +5082,7 @@
         <w:t xml:space="preserve">(required) </w:t>
       </w:r>
       <w:r>
-        <w:t xml:space="preserve">-  The code can be looked up using the </w:t>
-      </w:r>
-      <w:proofErr w:type="spellStart"/>
-      <w:r>
-        <w:t>UserMessages</w:t>
-      </w:r>
-      <w:proofErr w:type="spellEnd"/>
-      <w:r>
-        <w:t xml:space="preserve"> model or None for success.</w:t>
+        <w:t>-  The code can be looked up using the UserMessages model or None for success.</w:t>
       </w:r>
     </w:p>
     <w:p>
@@ -5811,17 +5100,7 @@
         <w:t>conflicts</w:t>
       </w:r>
       <w:r>
-        <w:t xml:space="preserve"> (</w:t>
-      </w:r>
-      <w:proofErr w:type="spellStart"/>
-      <w:proofErr w:type="gramStart"/>
-      <w:r>
-        <w:t>scheduler.Events</w:t>
-      </w:r>
-      <w:proofErr w:type="spellEnd"/>
-      <w:proofErr w:type="gramEnd"/>
-      <w:r>
-        <w:t>) – in cases of conflicts, the list of event conflicts.</w:t>
+        <w:t xml:space="preserve"> (scheduler.Events) – in cases of conflicts, the list of event conflicts.</w:t>
       </w:r>
     </w:p>
     <w:p/>
@@ -5838,11 +5117,9 @@
       <w:pPr>
         <w:pStyle w:val="Heading4"/>
       </w:pPr>
-      <w:proofErr w:type="spellStart"/>
       <w:r>
         <w:t>get_locations</w:t>
       </w:r>
-      <w:proofErr w:type="spellEnd"/>
     </w:p>
     <w:p/>
     <w:p>
@@ -5933,11 +5210,9 @@
       <w:pPr>
         <w:pStyle w:val="Heading4"/>
       </w:pPr>
-      <w:proofErr w:type="spellStart"/>
       <w:r>
         <w:t>get_eval_info</w:t>
       </w:r>
-      <w:proofErr w:type="spellEnd"/>
     </w:p>
     <w:p>
       <w:r>
@@ -5984,14 +5259,12 @@
           <w:numId w:val="4"/>
         </w:numPr>
       </w:pPr>
-      <w:proofErr w:type="spellStart"/>
       <w:r>
         <w:rPr>
           <w:b/>
         </w:rPr>
         <w:t>occurrence_id</w:t>
       </w:r>
-      <w:proofErr w:type="spellEnd"/>
       <w:r>
         <w:t xml:space="preserve"> – the unique identifier of the occurrence.</w:t>
       </w:r>
@@ -6171,19 +5444,11 @@
           <w:numId w:val="13"/>
         </w:numPr>
       </w:pPr>
-      <w:proofErr w:type="spellStart"/>
-      <w:r>
-        <w:rPr>
-          <w:b/>
-        </w:rPr>
-        <w:t>answer_type</w:t>
-      </w:r>
-      <w:proofErr w:type="spellEnd"/>
-      <w:r>
-        <w:rPr>
-          <w:b/>
-        </w:rPr>
-        <w:t xml:space="preserve"> </w:t>
+      <w:r>
+        <w:rPr>
+          <w:b/>
+        </w:rPr>
+        <w:t xml:space="preserve">answer_type </w:t>
       </w:r>
       <w:r>
         <w:t>= the format for the answer:</w:t>
@@ -6197,19 +5462,11 @@
           <w:numId w:val="13"/>
         </w:numPr>
       </w:pPr>
-      <w:proofErr w:type="spellStart"/>
-      <w:r>
-        <w:rPr>
-          <w:b/>
-        </w:rPr>
-        <w:t>boolean</w:t>
-      </w:r>
-      <w:proofErr w:type="spellEnd"/>
-      <w:r>
-        <w:rPr>
-          <w:b/>
-        </w:rPr>
-        <w:t xml:space="preserve"> = </w:t>
+      <w:r>
+        <w:rPr>
+          <w:b/>
+        </w:rPr>
+        <w:t xml:space="preserve">boolean = </w:t>
       </w:r>
       <w:r>
         <w:t>true or false</w:t>
@@ -6266,29 +5523,19 @@
         <w:t xml:space="preserve">answers </w:t>
       </w:r>
       <w:r>
-        <w:t xml:space="preserve">= all answers that fit the search criteria (occurrence &amp; person).  If person and </w:t>
-      </w:r>
-      <w:proofErr w:type="spellStart"/>
-      <w:r>
-        <w:t>occurrence_id</w:t>
-      </w:r>
-      <w:proofErr w:type="spellEnd"/>
-      <w:r>
-        <w:t xml:space="preserve"> are provided, and valid – then the absence of answers means the person has not filled out the form before. </w:t>
+        <w:t xml:space="preserve">= all answers that fit the search criteria (occurrence &amp; person).  If person and occurrence_id are provided, and valid – then the absence of answers means the person has not filled out the form before. </w:t>
       </w:r>
     </w:p>
     <w:p>
       <w:pPr>
         <w:pStyle w:val="Heading4"/>
       </w:pPr>
-      <w:proofErr w:type="spellStart"/>
       <w:r>
         <w:t>s</w:t>
       </w:r>
       <w:r>
         <w:t>et_eval_info</w:t>
       </w:r>
-      <w:proofErr w:type="spellEnd"/>
     </w:p>
     <w:p/>
     <w:p>
@@ -6437,14 +5684,12 @@
           <w:numId w:val="4"/>
         </w:numPr>
       </w:pPr>
-      <w:proofErr w:type="spellStart"/>
       <w:r>
         <w:rPr>
           <w:b/>
         </w:rPr>
         <w:t>occurrence_id</w:t>
       </w:r>
-      <w:proofErr w:type="spellEnd"/>
       <w:r>
         <w:t xml:space="preserve"> – the unique identifier of the occurrence.  If provided, all answers returned are limited to this occurrence.</w:t>
       </w:r>
@@ -6508,17 +5753,7 @@
         <w:t>(required if successful)</w:t>
       </w:r>
       <w:r>
-        <w:t xml:space="preserve"> - The </w:t>
-      </w:r>
-      <w:proofErr w:type="spellStart"/>
-      <w:proofErr w:type="gramStart"/>
-      <w:r>
-        <w:t>scheduler.Event</w:t>
-      </w:r>
-      <w:proofErr w:type="spellEnd"/>
-      <w:proofErr w:type="gramEnd"/>
-      <w:r>
-        <w:t xml:space="preserve"> that was created as a result of this request.</w:t>
+        <w:t xml:space="preserve"> - The scheduler.Event that was created as a result of this request.</w:t>
       </w:r>
     </w:p>
     <w:p>
@@ -6536,15 +5771,7 @@
         <w:t xml:space="preserve">answers </w:t>
       </w:r>
       <w:r>
-        <w:t xml:space="preserve">= all answers that fit the search criteria (occurrence &amp; person).  If person and </w:t>
-      </w:r>
-      <w:proofErr w:type="spellStart"/>
-      <w:r>
-        <w:t>occurrence_id</w:t>
-      </w:r>
-      <w:proofErr w:type="spellEnd"/>
-      <w:r>
-        <w:t xml:space="preserve"> are provided, and valid – then the absence of answers means the person has not filled out the form before. </w:t>
+        <w:t xml:space="preserve">= all answers that fit the search criteria (occurrence &amp; person).  If person and occurrence_id are provided, and valid – then the absence of answers means the person has not filled out the form before. </w:t>
       </w:r>
       <w:r>
         <w:t xml:space="preserve">  Answers have the format:</w:t>
@@ -6583,15 +5810,7 @@
         <w:t xml:space="preserve">event – </w:t>
       </w:r>
       <w:r>
-        <w:t xml:space="preserve">the occurrence that the </w:t>
-      </w:r>
-      <w:proofErr w:type="spellStart"/>
-      <w:r>
-        <w:t>eval</w:t>
-      </w:r>
-      <w:proofErr w:type="spellEnd"/>
-      <w:r>
-        <w:t xml:space="preserve"> is about</w:t>
+        <w:t>the occurrence that the eval is about</w:t>
       </w:r>
     </w:p>
     <w:p>
@@ -6609,15 +5828,7 @@
         <w:t xml:space="preserve">question – </w:t>
       </w:r>
       <w:r>
-        <w:t xml:space="preserve">the question (see questions in </w:t>
-      </w:r>
-      <w:proofErr w:type="spellStart"/>
-      <w:r>
-        <w:t>get_eval_info</w:t>
-      </w:r>
-      <w:proofErr w:type="spellEnd"/>
-      <w:r>
-        <w:t>)</w:t>
+        <w:t>the question (see questions in get_eval_info)</w:t>
       </w:r>
     </w:p>
     <w:p>
@@ -6652,11 +5863,9 @@
       <w:pPr>
         <w:pStyle w:val="Heading3"/>
       </w:pPr>
-      <w:proofErr w:type="spellStart"/>
       <w:r>
         <w:t>get_conflicts</w:t>
       </w:r>
-      <w:proofErr w:type="spellEnd"/>
     </w:p>
     <w:p/>
     <w:p>
@@ -6668,35 +5877,23 @@
       <w:pPr>
         <w:pStyle w:val="Heading3"/>
       </w:pPr>
-      <w:proofErr w:type="spellStart"/>
       <w:r>
         <w:t>EventItem</w:t>
       </w:r>
-      <w:proofErr w:type="spellEnd"/>
-    </w:p>
-    <w:p/>
-    <w:p>
-      <w:r>
-        <w:t xml:space="preserve">Goes away – replaced by an integer.  </w:t>
-      </w:r>
-      <w:proofErr w:type="spellStart"/>
-      <w:r>
-        <w:t>Gbe.Event</w:t>
-      </w:r>
-      <w:proofErr w:type="spellEnd"/>
-      <w:r>
-        <w:t xml:space="preserve"> can receive many of the functions here.  </w:t>
+    </w:p>
+    <w:p/>
+    <w:p>
+      <w:r>
+        <w:t xml:space="preserve">Goes away – replaced by an integer.  Gbe.Event can receive many of the functions here.  </w:t>
       </w:r>
     </w:p>
     <w:p>
       <w:pPr>
         <w:pStyle w:val="Heading3"/>
       </w:pPr>
-      <w:proofErr w:type="spellStart"/>
       <w:r>
         <w:t>WorkerItem</w:t>
       </w:r>
-      <w:proofErr w:type="spellEnd"/>
     </w:p>
     <w:p/>
     <w:p>
@@ -6727,11 +5924,9 @@
           <w:numId w:val="2"/>
         </w:numPr>
       </w:pPr>
-      <w:proofErr w:type="spellStart"/>
       <w:r>
         <w:t>public_id</w:t>
       </w:r>
-      <w:proofErr w:type="spellEnd"/>
       <w:r>
         <w:t xml:space="preserve"> – optional, integer</w:t>
       </w:r>
@@ -6757,15 +5952,7 @@
         <w:t xml:space="preserve"> of Users</w:t>
       </w:r>
       <w:r>
-        <w:t xml:space="preserve"> (</w:t>
-      </w:r>
-      <w:proofErr w:type="gramStart"/>
-      <w:r>
-        <w:t>1:n</w:t>
-      </w:r>
-      <w:proofErr w:type="gramEnd"/>
-      <w:r>
-        <w:t>)</w:t>
+        <w:t xml:space="preserve"> (1:n)</w:t>
       </w:r>
     </w:p>
     <w:p>
@@ -6776,22 +5963,18 @@
           <w:numId w:val="2"/>
         </w:numPr>
       </w:pPr>
-      <w:proofErr w:type="spellStart"/>
       <w:r>
         <w:t>public_id</w:t>
       </w:r>
-      <w:proofErr w:type="spellEnd"/>
     </w:p>
     <w:p/>
     <w:p>
       <w:pPr>
         <w:pStyle w:val="Heading3"/>
       </w:pPr>
-      <w:proofErr w:type="spellStart"/>
       <w:r>
         <w:t>ActItem</w:t>
       </w:r>
-      <w:proofErr w:type="spellEnd"/>
     </w:p>
     <w:p/>
     <w:p>
@@ -6799,65 +5982,57 @@
         <w:t>The idea of an Act as a resource forces a blending of the people in the act and the people booked directly for an event.</w:t>
       </w:r>
       <w:r>
-        <w:t xml:space="preserve">   I’d rather use “act” as a decorator to the group/person when the group/person is a performer.  This eliminated Act Item and puts it an add-on to </w:t>
-      </w:r>
-      <w:proofErr w:type="spellStart"/>
-      <w:r>
-        <w:t>WorkerItem</w:t>
-      </w:r>
-      <w:proofErr w:type="spellEnd"/>
+        <w:t xml:space="preserve">   I’d rather use “act” as a decorator to the group/person when the group/person is a performer.  This eliminated Act Item and puts it an add-on to WorkerItem.</w:t>
+      </w:r>
+    </w:p>
+    <w:p/>
+    <w:p>
+      <w:pPr>
+        <w:pStyle w:val="Heading3"/>
+      </w:pPr>
+      <w:r>
+        <w:t>Room</w:t>
+      </w:r>
+    </w:p>
+    <w:p/>
+    <w:p>
+      <w:r>
+        <w:t>Move from gbe to scheduler, I simply can’t see why we would leave this here when it’s not referenced by anything in the model structure here.  I’d prefer to collapse Location into Room if it’s not too invasive.</w:t>
+      </w:r>
+    </w:p>
+    <w:p/>
+    <w:p/>
+    <w:p>
+      <w:pPr>
+        <w:pStyle w:val="Heading2"/>
+      </w:pPr>
+      <w:r>
+        <w:t>GBE Refactoring Needed</w:t>
+      </w:r>
+    </w:p>
+    <w:p/>
+    <w:p>
+      <w:r>
+        <w:t xml:space="preserve">When people are added or removed from a Troupe, the </w:t>
+      </w:r>
+      <w:r>
+        <w:t>group should be updated</w:t>
+      </w:r>
       <w:r>
         <w:t>.</w:t>
       </w:r>
     </w:p>
     <w:p/>
     <w:p>
-      <w:pPr>
-        <w:pStyle w:val="Heading3"/>
-      </w:pPr>
-      <w:r>
-        <w:t>Room</w:t>
-      </w:r>
-    </w:p>
-    <w:p/>
-    <w:p>
-      <w:r>
-        <w:t xml:space="preserve">Move from </w:t>
-      </w:r>
-      <w:proofErr w:type="spellStart"/>
-      <w:r>
-        <w:t>gbe</w:t>
-      </w:r>
-      <w:proofErr w:type="spellEnd"/>
-      <w:r>
-        <w:t xml:space="preserve"> to scheduler, I simply can’t see why we would leave this here when it’s not referenced by anything in the model structure here.  I’d prefer to collapse Location into Room if it’s not too invasive.</w:t>
-      </w:r>
-    </w:p>
-    <w:p/>
-    <w:p/>
-    <w:p>
-      <w:pPr>
-        <w:pStyle w:val="Heading2"/>
-      </w:pPr>
-      <w:r>
-        <w:t>GBE Refactoring Needed</w:t>
-      </w:r>
-    </w:p>
-    <w:p/>
-    <w:p>
-      <w:r>
-        <w:t xml:space="preserve">When people are </w:t>
-      </w:r>
-      <w:proofErr w:type="gramStart"/>
-      <w:r>
-        <w:t>added</w:t>
-      </w:r>
-      <w:proofErr w:type="gramEnd"/>
-      <w:r>
-        <w:t xml:space="preserve"> or removed from a Troupe, the </w:t>
-      </w:r>
-      <w:r>
-        <w:t>group should be updated</w:t>
+      <w:r>
+        <w:t xml:space="preserve">Views – virtually all scheduler.views need to be moved to GBE and seriously refactored to use this API.  The only candidates that should STAY in scheduler is anything that uses scheduler items </w:t>
+      </w:r>
+      <w:r>
+        <w:rPr>
+          <w:b/>
+          <w:bCs/>
+        </w:rPr>
+        <w:t>exclusively</w:t>
       </w:r>
       <w:r>
         <w:t>.</w:t>
@@ -6866,32 +6041,6 @@
     <w:p/>
     <w:p>
       <w:r>
-        <w:t xml:space="preserve">Views – virtually all </w:t>
-      </w:r>
-      <w:proofErr w:type="spellStart"/>
-      <w:proofErr w:type="gramStart"/>
-      <w:r>
-        <w:t>scheduler.views</w:t>
-      </w:r>
-      <w:proofErr w:type="spellEnd"/>
-      <w:proofErr w:type="gramEnd"/>
-      <w:r>
-        <w:t xml:space="preserve"> need to be moved to GBE and seriously refactored to use this API.  The only candidates that should STAY in scheduler is anything that uses scheduler items </w:t>
-      </w:r>
-      <w:r>
-        <w:rPr>
-          <w:b/>
-          <w:bCs/>
-        </w:rPr>
-        <w:t>exclusively</w:t>
-      </w:r>
-      <w:r>
-        <w:t>.</w:t>
-      </w:r>
-    </w:p>
-    <w:p/>
-    <w:p>
-      <w:r>
         <w:t>Templates – need to move with their respective views.</w:t>
       </w:r>
     </w:p>
@@ -6904,45 +6053,13 @@
     <w:p/>
     <w:p>
       <w:r>
-        <w:t xml:space="preserve">Forms – I’m expecting forms to move largely to </w:t>
-      </w:r>
-      <w:proofErr w:type="spellStart"/>
-      <w:r>
-        <w:t>gbe</w:t>
-      </w:r>
-      <w:proofErr w:type="spellEnd"/>
-      <w:r>
-        <w:t xml:space="preserve">.  However, if there are forms that are purely scheduler related (especially </w:t>
-      </w:r>
-      <w:proofErr w:type="spellStart"/>
-      <w:r>
-        <w:t>modelForms</w:t>
-      </w:r>
-      <w:proofErr w:type="spellEnd"/>
-      <w:r>
-        <w:t>), it would be nicer to leave those in scheduler and create a “get form”, and “set form” function in the API.</w:t>
-      </w:r>
-    </w:p>
-    <w:p/>
-    <w:p>
-      <w:r>
-        <w:t xml:space="preserve">Strategy – a view by view move, so we can test and work this in parallel with other work.  Change the views, templates, URLs, and forms in vertical stacks.  A form doesn’t move until all of </w:t>
-      </w:r>
-      <w:proofErr w:type="spellStart"/>
-      <w:r>
-        <w:t>it’s</w:t>
-      </w:r>
-      <w:proofErr w:type="spellEnd"/>
-      <w:r>
-        <w:t xml:space="preserve"> </w:t>
-      </w:r>
-      <w:proofErr w:type="spellStart"/>
-      <w:r>
-        <w:t>dependant</w:t>
-      </w:r>
-      <w:proofErr w:type="spellEnd"/>
-      <w:r>
-        <w:t xml:space="preserve"> views move.</w:t>
+        <w:t>Forms – I’m expecting forms to move largely to gbe.  However, if there are forms that are purely scheduler related (especially modelForms), it would be nicer to leave those in scheduler and create a “get form”, and “set form” function in the API.</w:t>
+      </w:r>
+    </w:p>
+    <w:p/>
+    <w:p>
+      <w:r>
+        <w:t>Strategy – a view by view move, so we can test and work this in parallel with other work.  Change the views, templates, URLs, and forms in vertical stacks.  A form doesn’t move until all of it’s dependant views move.</w:t>
       </w:r>
     </w:p>
     <w:p/>
@@ -6957,55 +6074,19 @@
     <w:p/>
     <w:p>
       <w:r>
-        <w:t xml:space="preserve">I don’t like </w:t>
-      </w:r>
-      <w:proofErr w:type="spellStart"/>
-      <w:proofErr w:type="gramStart"/>
-      <w:r>
-        <w:t>gbe.Event</w:t>
-      </w:r>
-      <w:proofErr w:type="spellEnd"/>
-      <w:proofErr w:type="gramEnd"/>
-      <w:r>
-        <w:t xml:space="preserve"> being stored in scheduler.  But that’s a big enough change that I want to get the rest done first.</w:t>
-      </w:r>
-    </w:p>
-    <w:p/>
-    <w:p>
-      <w:r>
-        <w:t xml:space="preserve">For parent/child event containers – I’d at least like to do the same – make these not </w:t>
-      </w:r>
-      <w:proofErr w:type="spellStart"/>
-      <w:proofErr w:type="gramStart"/>
-      <w:r>
-        <w:t>gbe.Events</w:t>
-      </w:r>
-      <w:proofErr w:type="spellEnd"/>
-      <w:proofErr w:type="gramEnd"/>
-      <w:r>
-        <w:t xml:space="preserve"> but id’s.  Or move to </w:t>
-      </w:r>
-      <w:proofErr w:type="spellStart"/>
-      <w:r>
-        <w:t>gbe</w:t>
-      </w:r>
-      <w:proofErr w:type="spellEnd"/>
-      <w:r>
-        <w:t xml:space="preserve">. </w:t>
-      </w:r>
-    </w:p>
-    <w:p/>
-    <w:p>
-      <w:r>
-        <w:t xml:space="preserve">Change </w:t>
-      </w:r>
-      <w:proofErr w:type="spellStart"/>
-      <w:r>
-        <w:t>staff_areas</w:t>
-      </w:r>
-      <w:proofErr w:type="spellEnd"/>
-      <w:r>
-        <w:t xml:space="preserve"> to a label, not a parent/child.</w:t>
+        <w:t>I don’t like gbe.Event being stored in scheduler.  But that’s a big enough change that I want to get the rest done first.</w:t>
+      </w:r>
+    </w:p>
+    <w:p/>
+    <w:p>
+      <w:r>
+        <w:t xml:space="preserve">For parent/child event containers – I’d at least like to do the same – make these not gbe.Events but id’s.  Or move to gbe. </w:t>
+      </w:r>
+    </w:p>
+    <w:p/>
+    <w:p>
+      <w:r>
+        <w:t>Change staff_areas to a label, not a parent/child.</w:t>
       </w:r>
     </w:p>
     <w:p/>
@@ -7032,39 +6113,21 @@
     <w:p/>
     <w:p>
       <w:r>
-        <w:t xml:space="preserve">Figure out the connection between Rooms and </w:t>
-      </w:r>
-      <w:proofErr w:type="spellStart"/>
-      <w:r>
-        <w:t>LocationItems</w:t>
-      </w:r>
-      <w:proofErr w:type="spellEnd"/>
-      <w:r>
-        <w:t xml:space="preserve"> – are they </w:t>
-      </w:r>
-      <w:r>
-        <w:t xml:space="preserve">in </w:t>
-      </w:r>
-      <w:proofErr w:type="spellStart"/>
-      <w:r>
-        <w:t>gbe</w:t>
-      </w:r>
-      <w:proofErr w:type="spellEnd"/>
-      <w:r>
-        <w:t xml:space="preserve"> or scheduler?  They are still inherited across the structures.</w:t>
-      </w:r>
-    </w:p>
-    <w:p/>
-    <w:p/>
-    <w:p>
-      <w:proofErr w:type="spellStart"/>
+        <w:t xml:space="preserve">Figure out the connection between Rooms and LocationItems – are they </w:t>
+      </w:r>
+      <w:r>
+        <w:t>in gbe or scheduler?  They are still inherited across the structures.</w:t>
+      </w:r>
+    </w:p>
+    <w:p/>
+    <w:p/>
+    <w:p>
       <w:r>
         <w:rPr>
           <w:b/>
         </w:rPr>
         <w:t>EventScheduleForm</w:t>
       </w:r>
-      <w:proofErr w:type="spellEnd"/>
       <w:r>
         <w:t>:</w:t>
       </w:r>
@@ -7078,13 +6141,8 @@
         </w:numPr>
       </w:pPr>
       <w:r>
-        <w:t>Could refactor to be the stuff NOT in the various &lt;event&gt;_</w:t>
-      </w:r>
-      <w:proofErr w:type="spellStart"/>
-      <w:r>
-        <w:t>schedule_form</w:t>
-      </w:r>
-      <w:proofErr w:type="spellEnd"/>
+        <w:t>Could refactor to be the stuff NOT in the various &lt;event&gt;_schedule_form</w:t>
+      </w:r>
     </w:p>
     <w:p>
       <w:pPr>
@@ -7095,15 +6153,7 @@
         </w:numPr>
       </w:pPr>
       <w:r>
-        <w:t xml:space="preserve">Could refactor to remove the </w:t>
-      </w:r>
-      <w:proofErr w:type="spellStart"/>
-      <w:r>
-        <w:t>get_current_conference</w:t>
-      </w:r>
-      <w:proofErr w:type="spellEnd"/>
-      <w:r>
-        <w:t xml:space="preserve"> – and instead be seeded by the event that is passed in.</w:t>
+        <w:t>Could refactor to remove the get_current_conference – and instead be seeded by the event that is passed in.</w:t>
       </w:r>
     </w:p>
     <w:p>
@@ -7115,15 +6165,7 @@
         </w:numPr>
       </w:pPr>
       <w:r>
-        <w:t xml:space="preserve">Could refactor to make the various roles flexible per event type – I’d actually remove them and then make an </w:t>
-      </w:r>
-      <w:proofErr w:type="spellStart"/>
-      <w:r>
-        <w:t>iterable</w:t>
-      </w:r>
-      <w:proofErr w:type="spellEnd"/>
-      <w:r>
-        <w:t xml:space="preserve"> set of forms.</w:t>
+        <w:t>Could refactor to make the various roles flexible per event type – I’d actually remove them and then make an iterable set of forms.</w:t>
       </w:r>
     </w:p>
     <w:sectPr>

</xml_diff>